<commit_message>
Euler path documentation added
</commit_message>
<xml_diff>
--- a/Documentation.docx
+++ b/Documentation.docx
@@ -2,7 +2,15 @@
 <file path=word/document.xml><?xml version="1.0" encoding="utf-8"?>
 <w:document xmlns:wpc="http://schemas.microsoft.com/office/word/2010/wordprocessingCanvas" xmlns:cx="http://schemas.microsoft.com/office/drawing/2014/chartex" xmlns:cx1="http://schemas.microsoft.com/office/drawing/2015/9/8/chartex" xmlns:mc="http://schemas.openxmlformats.org/markup-compatibility/2006" xmlns:o="urn:schemas-microsoft-com:office:office" xmlns:r="http://schemas.openxmlformats.org/officeDocument/2006/relationships" xmlns:m="http://schemas.openxmlformats.org/officeDocument/2006/math" xmlns:v="urn:schemas-microsoft-com:vml" xmlns:wp14="http://schemas.microsoft.com/office/word/2010/wordprocessingDrawing" xmlns:wp="http://schemas.openxmlformats.org/drawingml/2006/wordprocessingDrawing" xmlns:w10="urn:schemas-microsoft-com:office:word" xmlns:w="http://schemas.openxmlformats.org/wordprocessingml/2006/main" xmlns:w14="http://schemas.microsoft.com/office/word/2010/wordml" xmlns:w15="http://schemas.microsoft.com/office/word/2012/wordml" xmlns:w16se="http://schemas.microsoft.com/office/word/2015/wordml/symex" xmlns:wpg="http://schemas.microsoft.com/office/word/2010/wordprocessingGroup" xmlns:wpi="http://schemas.microsoft.com/office/word/2010/wordprocessingInk" xmlns:wne="http://schemas.microsoft.com/office/word/2006/wordml" xmlns:wps="http://schemas.microsoft.com/office/word/2010/wordprocessingShape" mc:Ignorable="w14 w15 w16se wp14">
   <w:body>
-    <w:p/>
+    <w:p>
+      <w:pPr>
+        <w:rPr>
+          <w:rFonts w:hint="cs"/>
+          <w:rtl/>
+          <w:lang w:bidi="ar-EG"/>
+        </w:rPr>
+      </w:pPr>
+    </w:p>
     <w:p/>
     <w:p/>
     <w:p/>
@@ -9188,18 +9196,7 @@
           <w:sz w:val="52"/>
           <w:szCs w:val="52"/>
         </w:rPr>
-        <w:t>Coloring Graph</w:t>
-      </w:r>
-      <w:r>
-        <w:rPr>
-          <w:rFonts w:asciiTheme="majorBidi" w:eastAsiaTheme="majorEastAsia" w:hAnsiTheme="majorBidi" w:cstheme="majorBidi"/>
-          <w:b/>
-          <w:bCs/>
-          <w:color w:val="FF0000"/>
-          <w:sz w:val="52"/>
-          <w:szCs w:val="52"/>
-        </w:rPr>
-        <w:t xml:space="preserve"> problem:-</w:t>
+        <w:t>Coloring Graph problem:-</w:t>
       </w:r>
     </w:p>
     <w:p/>
@@ -10381,37 +10378,23 @@
           <w:sz w:val="28"/>
           <w:szCs w:val="28"/>
         </w:rPr>
-        <w:t xml:space="preserve">          </w:t>
-      </w:r>
-      <w:r>
+        <w:t xml:space="preserve">          2 3</w:t>
+      </w:r>
+    </w:p>
+    <w:p>
+      <w:pPr>
+        <w:spacing w:after="0" w:line="240" w:lineRule="auto"/>
         <w:rPr>
           <w:sz w:val="28"/>
           <w:szCs w:val="28"/>
         </w:rPr>
-        <w:t>2 3</w:t>
-      </w:r>
-    </w:p>
-    <w:p>
-      <w:pPr>
-        <w:spacing w:after="0" w:line="240" w:lineRule="auto"/>
+      </w:pPr>
+      <w:r>
         <w:rPr>
           <w:sz w:val="28"/>
           <w:szCs w:val="28"/>
         </w:rPr>
-      </w:pPr>
-      <w:r>
-        <w:rPr>
-          <w:sz w:val="28"/>
-          <w:szCs w:val="28"/>
-        </w:rPr>
-        <w:t xml:space="preserve">          </w:t>
-      </w:r>
-      <w:r>
-        <w:rPr>
-          <w:sz w:val="28"/>
-          <w:szCs w:val="28"/>
-        </w:rPr>
-        <w:t>3 4</w:t>
+        <w:t xml:space="preserve">          3 4</w:t>
       </w:r>
     </w:p>
     <w:p>
@@ -11668,8 +11651,6 @@
         </w:rPr>
         <w:t>The adjacency list used in the graph class to indicate which node is adjacent to other nodes proved to be efficient and easy for coloring the nodes.</w:t>
       </w:r>
-      <w:bookmarkStart w:id="0" w:name="_GoBack"/>
-      <w:bookmarkEnd w:id="0"/>
     </w:p>
     <w:p>
       <w:pPr>
@@ -11787,8 +11768,10 @@
       <w:pPr>
         <w:ind w:firstLine="720"/>
         <w:rPr>
-          <w:sz w:val="28"/>
-          <w:szCs w:val="28"/>
+          <w:rStyle w:val="Hyperlink"/>
+          <w:sz w:val="24"/>
+          <w:szCs w:val="24"/>
+          <w:rtl/>
         </w:rPr>
       </w:pPr>
       <w:hyperlink r:id="rId26" w:history="1">
@@ -11804,17 +11787,2484 @@
     </w:p>
     <w:p>
       <w:pPr>
-        <w:rPr>
+        <w:ind w:firstLine="720"/>
+        <w:rPr>
+          <w:rStyle w:val="Hyperlink"/>
           <w:sz w:val="24"/>
           <w:szCs w:val="24"/>
-        </w:rPr>
-      </w:pPr>
+          <w:rtl/>
+        </w:rPr>
+      </w:pPr>
+    </w:p>
+    <w:p>
+      <w:pPr>
+        <w:ind w:firstLine="720"/>
+        <w:rPr>
+          <w:rStyle w:val="Hyperlink"/>
+          <w:sz w:val="24"/>
+          <w:szCs w:val="24"/>
+          <w:rtl/>
+        </w:rPr>
+      </w:pPr>
+    </w:p>
+    <w:p>
+      <w:pPr>
+        <w:ind w:firstLine="720"/>
+        <w:rPr>
+          <w:rStyle w:val="Hyperlink"/>
+          <w:sz w:val="24"/>
+          <w:szCs w:val="24"/>
+          <w:rtl/>
+        </w:rPr>
+      </w:pPr>
+    </w:p>
+    <w:p>
+      <w:pPr>
+        <w:ind w:firstLine="720"/>
+        <w:rPr>
+          <w:rStyle w:val="Hyperlink"/>
+          <w:sz w:val="24"/>
+          <w:szCs w:val="24"/>
+          <w:rtl/>
+        </w:rPr>
+      </w:pPr>
+    </w:p>
+    <w:p>
+      <w:pPr>
+        <w:ind w:firstLine="720"/>
+        <w:rPr>
+          <w:rStyle w:val="Hyperlink"/>
+          <w:sz w:val="24"/>
+          <w:szCs w:val="24"/>
+          <w:rtl/>
+        </w:rPr>
+      </w:pPr>
+    </w:p>
+    <w:p>
+      <w:pPr>
+        <w:ind w:firstLine="720"/>
+        <w:rPr>
+          <w:rStyle w:val="Hyperlink"/>
+          <w:sz w:val="24"/>
+          <w:szCs w:val="24"/>
+          <w:rtl/>
+        </w:rPr>
+      </w:pPr>
+    </w:p>
+    <w:p>
+      <w:pPr>
+        <w:ind w:firstLine="720"/>
+        <w:rPr>
+          <w:rStyle w:val="Hyperlink"/>
+          <w:sz w:val="24"/>
+          <w:szCs w:val="24"/>
+          <w:rtl/>
+        </w:rPr>
+      </w:pPr>
+    </w:p>
+    <w:p>
+      <w:pPr>
+        <w:pStyle w:val="ListParagraph"/>
+        <w:spacing w:line="256" w:lineRule="auto"/>
+        <w:rPr>
+          <w:rFonts w:asciiTheme="majorBidi" w:eastAsiaTheme="majorEastAsia" w:hAnsiTheme="majorBidi" w:cstheme="majorBidi"/>
+          <w:b/>
+          <w:bCs/>
+          <w:color w:val="FF0000"/>
+          <w:sz w:val="52"/>
+          <w:szCs w:val="52"/>
+        </w:rPr>
+      </w:pPr>
+    </w:p>
+    <w:p>
+      <w:pPr>
+        <w:pStyle w:val="ListParagraph"/>
+        <w:numPr>
+          <w:ilvl w:val="0"/>
+          <w:numId w:val="35"/>
+        </w:numPr>
+        <w:spacing w:line="256" w:lineRule="auto"/>
+        <w:rPr>
+          <w:rFonts w:asciiTheme="majorBidi" w:eastAsiaTheme="majorEastAsia" w:hAnsiTheme="majorBidi" w:cstheme="majorBidi"/>
+          <w:b/>
+          <w:bCs/>
+          <w:color w:val="FF0000"/>
+          <w:sz w:val="52"/>
+          <w:szCs w:val="52"/>
+        </w:rPr>
+      </w:pPr>
+      <w:r>
+        <w:rPr>
+          <w:rFonts w:asciiTheme="majorBidi" w:eastAsiaTheme="majorEastAsia" w:hAnsiTheme="majorBidi" w:cstheme="majorBidi"/>
+          <w:b/>
+          <w:bCs/>
+          <w:color w:val="FF0000"/>
+          <w:sz w:val="52"/>
+          <w:szCs w:val="52"/>
+        </w:rPr>
+        <w:t>Euler Path</w:t>
+      </w:r>
+      <w:r>
+        <w:rPr>
+          <w:rFonts w:asciiTheme="majorBidi" w:eastAsiaTheme="majorEastAsia" w:hAnsiTheme="majorBidi" w:cstheme="majorBidi"/>
+          <w:b/>
+          <w:bCs/>
+          <w:color w:val="FF0000"/>
+          <w:sz w:val="52"/>
+          <w:szCs w:val="52"/>
+        </w:rPr>
+        <w:t xml:space="preserve"> problem:-</w:t>
+      </w:r>
+    </w:p>
+    <w:p>
+      <w:pPr>
+        <w:ind w:firstLine="720"/>
+        <w:rPr>
+          <w:sz w:val="28"/>
+          <w:szCs w:val="28"/>
+        </w:rPr>
+      </w:pPr>
+    </w:p>
+    <w:p>
+      <w:pPr>
+        <w:rPr>
+          <w:rFonts w:cstheme="minorHAnsi"/>
+          <w:b/>
+          <w:bCs/>
+          <w:i/>
+          <w:iCs/>
+          <w:color w:val="000000" w:themeColor="text1"/>
+          <w:sz w:val="36"/>
+          <w:szCs w:val="36"/>
+          <w:u w:val="single"/>
+        </w:rPr>
+      </w:pPr>
+      <w:r>
+        <w:rPr>
+          <w:rFonts w:cstheme="minorHAnsi"/>
+          <w:b/>
+          <w:bCs/>
+          <w:i/>
+          <w:iCs/>
+          <w:color w:val="000000" w:themeColor="text1"/>
+          <w:sz w:val="36"/>
+          <w:szCs w:val="36"/>
+          <w:u w:val="single"/>
+        </w:rPr>
+        <w:t>Introduction:</w:t>
+      </w:r>
+    </w:p>
+    <w:p>
+      <w:pPr>
+        <w:rPr>
+          <w:rFonts w:cstheme="minorHAnsi"/>
+          <w:color w:val="222222"/>
+          <w:sz w:val="28"/>
+          <w:szCs w:val="28"/>
+          <w:shd w:val="clear" w:color="auto" w:fill="FFFFFF"/>
+        </w:rPr>
+      </w:pPr>
+      <w:r>
+        <w:rPr>
+          <w:rFonts w:cstheme="minorHAnsi"/>
+          <w:b/>
+          <w:bCs/>
+          <w:sz w:val="32"/>
+          <w:szCs w:val="32"/>
+        </w:rPr>
+        <w:t>The Euler path</w:t>
+      </w:r>
+      <w:r>
+        <w:rPr>
+          <w:rFonts w:cstheme="minorHAnsi"/>
+          <w:sz w:val="32"/>
+          <w:szCs w:val="32"/>
+        </w:rPr>
+        <w:t xml:space="preserve"> </w:t>
+      </w:r>
+      <w:r>
+        <w:rPr>
+          <w:rFonts w:cstheme="minorHAnsi"/>
+          <w:color w:val="222222"/>
+          <w:sz w:val="28"/>
+          <w:szCs w:val="28"/>
+          <w:shd w:val="clear" w:color="auto" w:fill="FFFFFF"/>
+        </w:rPr>
+        <w:t>In </w:t>
+      </w:r>
+      <w:r>
+        <w:rPr>
+          <w:rFonts w:cstheme="minorHAnsi"/>
+          <w:sz w:val="28"/>
+          <w:szCs w:val="28"/>
+          <w:shd w:val="clear" w:color="auto" w:fill="FFFFFF"/>
+        </w:rPr>
+        <w:t>graph theory</w:t>
+      </w:r>
+      <w:r>
+        <w:rPr>
+          <w:rFonts w:cstheme="minorHAnsi"/>
+          <w:color w:val="222222"/>
+          <w:sz w:val="28"/>
+          <w:szCs w:val="28"/>
+          <w:shd w:val="clear" w:color="auto" w:fill="FFFFFF"/>
+        </w:rPr>
+        <w:t>, an</w:t>
+      </w:r>
+      <w:proofErr w:type="gramStart"/>
+      <w:r>
+        <w:rPr>
+          <w:rFonts w:cstheme="minorHAnsi"/>
+          <w:color w:val="222222"/>
+          <w:sz w:val="28"/>
+          <w:szCs w:val="28"/>
+          <w:shd w:val="clear" w:color="auto" w:fill="FFFFFF"/>
+        </w:rPr>
+        <w:t> </w:t>
+      </w:r>
+      <w:r>
+        <w:rPr>
+          <w:rFonts w:cstheme="minorHAnsi"/>
+          <w:b/>
+          <w:bCs/>
+          <w:color w:val="222222"/>
+          <w:sz w:val="28"/>
+          <w:szCs w:val="28"/>
+          <w:shd w:val="clear" w:color="auto" w:fill="FFFFFF"/>
+        </w:rPr>
+        <w:t xml:space="preserve"> Eulerian</w:t>
+      </w:r>
+      <w:proofErr w:type="gramEnd"/>
+      <w:r>
+        <w:rPr>
+          <w:rFonts w:cstheme="minorHAnsi"/>
+          <w:b/>
+          <w:bCs/>
+          <w:color w:val="222222"/>
+          <w:sz w:val="28"/>
+          <w:szCs w:val="28"/>
+          <w:shd w:val="clear" w:color="auto" w:fill="FFFFFF"/>
+        </w:rPr>
+        <w:t xml:space="preserve"> path</w:t>
+      </w:r>
+      <w:r>
+        <w:rPr>
+          <w:rFonts w:cstheme="minorHAnsi"/>
+          <w:color w:val="222222"/>
+          <w:sz w:val="28"/>
+          <w:szCs w:val="28"/>
+          <w:shd w:val="clear" w:color="auto" w:fill="FFFFFF"/>
+        </w:rPr>
+        <w:t xml:space="preserve"> is a trail in a finite graph that visits every edge exactly once (allowing for revisiting vertices). Similarly, an </w:t>
+      </w:r>
+      <w:r>
+        <w:rPr>
+          <w:rFonts w:cstheme="minorHAnsi"/>
+          <w:b/>
+          <w:bCs/>
+          <w:color w:val="222222"/>
+          <w:sz w:val="28"/>
+          <w:szCs w:val="28"/>
+          <w:shd w:val="clear" w:color="auto" w:fill="FFFFFF"/>
+        </w:rPr>
+        <w:t>Eulerian circuit</w:t>
+      </w:r>
+      <w:r>
+        <w:rPr>
+          <w:rFonts w:cstheme="minorHAnsi"/>
+          <w:color w:val="222222"/>
+          <w:sz w:val="28"/>
+          <w:szCs w:val="28"/>
+          <w:shd w:val="clear" w:color="auto" w:fill="FFFFFF"/>
+        </w:rPr>
+        <w:t> or </w:t>
+      </w:r>
+      <w:r>
+        <w:rPr>
+          <w:rFonts w:cstheme="minorHAnsi"/>
+          <w:b/>
+          <w:bCs/>
+          <w:color w:val="222222"/>
+          <w:sz w:val="28"/>
+          <w:szCs w:val="28"/>
+          <w:shd w:val="clear" w:color="auto" w:fill="FFFFFF"/>
+        </w:rPr>
+        <w:t>Eulerian cycle</w:t>
+      </w:r>
+      <w:r>
+        <w:rPr>
+          <w:rFonts w:cstheme="minorHAnsi"/>
+          <w:color w:val="222222"/>
+          <w:sz w:val="28"/>
+          <w:szCs w:val="28"/>
+          <w:shd w:val="clear" w:color="auto" w:fill="FFFFFF"/>
+        </w:rPr>
+        <w:t xml:space="preserve"> is an Eulerian trail that starts and ends on the same vertex. They were first discussed by </w:t>
+      </w:r>
+      <w:hyperlink r:id="rId27" w:tooltip="Leonhard Euler" w:history="1">
+        <w:r>
+          <w:rPr>
+            <w:rStyle w:val="Hyperlink"/>
+            <w:rFonts w:cstheme="minorHAnsi"/>
+            <w:color w:val="0B0080"/>
+            <w:sz w:val="28"/>
+            <w:szCs w:val="28"/>
+            <w:shd w:val="clear" w:color="auto" w:fill="FFFFFF"/>
+          </w:rPr>
+          <w:t>Leonhard Euler</w:t>
+        </w:r>
+      </w:hyperlink>
+      <w:r>
+        <w:rPr>
+          <w:rFonts w:cstheme="minorHAnsi"/>
+          <w:color w:val="222222"/>
+          <w:sz w:val="28"/>
+          <w:szCs w:val="28"/>
+          <w:shd w:val="clear" w:color="auto" w:fill="FFFFFF"/>
+        </w:rPr>
+        <w:t> while solving the famous </w:t>
+      </w:r>
+      <w:hyperlink r:id="rId28" w:tooltip="Seven Bridges of Königsberg" w:history="1">
+        <w:r>
+          <w:rPr>
+            <w:rStyle w:val="Hyperlink"/>
+            <w:rFonts w:cstheme="minorHAnsi"/>
+            <w:color w:val="0B0080"/>
+            <w:sz w:val="28"/>
+            <w:szCs w:val="28"/>
+            <w:shd w:val="clear" w:color="auto" w:fill="FFFFFF"/>
+          </w:rPr>
+          <w:t xml:space="preserve">Seven Bridges of </w:t>
+        </w:r>
+        <w:proofErr w:type="spellStart"/>
+        <w:r>
+          <w:rPr>
+            <w:rStyle w:val="Hyperlink"/>
+            <w:rFonts w:cstheme="minorHAnsi"/>
+            <w:color w:val="0B0080"/>
+            <w:sz w:val="28"/>
+            <w:szCs w:val="28"/>
+            <w:shd w:val="clear" w:color="auto" w:fill="FFFFFF"/>
+          </w:rPr>
+          <w:t>Königsberg</w:t>
+        </w:r>
+        <w:proofErr w:type="spellEnd"/>
+      </w:hyperlink>
+      <w:r>
+        <w:rPr>
+          <w:rFonts w:cstheme="minorHAnsi"/>
+          <w:color w:val="222222"/>
+          <w:sz w:val="28"/>
+          <w:szCs w:val="28"/>
+          <w:shd w:val="clear" w:color="auto" w:fill="FFFFFF"/>
+        </w:rPr>
+        <w:t> problem in 1736. The problem can be stated mathematically like this:</w:t>
+      </w:r>
+    </w:p>
+    <w:p>
+      <w:pPr>
+        <w:rPr>
+          <w:rFonts w:cstheme="minorHAnsi"/>
+          <w:color w:val="222222"/>
+          <w:sz w:val="28"/>
+          <w:szCs w:val="28"/>
+          <w:shd w:val="clear" w:color="auto" w:fill="FFFFFF"/>
+        </w:rPr>
+      </w:pPr>
+    </w:p>
+    <w:p>
+      <w:pPr>
+        <w:rPr>
+          <w:rFonts w:cstheme="minorHAnsi"/>
+          <w:color w:val="222222"/>
+          <w:sz w:val="28"/>
+          <w:szCs w:val="28"/>
+          <w:shd w:val="clear" w:color="auto" w:fill="FFFFFF"/>
+        </w:rPr>
+      </w:pPr>
+    </w:p>
+    <w:p>
+      <w:pPr>
+        <w:spacing w:line="360" w:lineRule="auto"/>
+        <w:rPr>
+          <w:rFonts w:cstheme="minorHAnsi"/>
+          <w:b/>
+          <w:bCs/>
+          <w:i/>
+          <w:iCs/>
+          <w:color w:val="000000" w:themeColor="text1"/>
+          <w:sz w:val="32"/>
+          <w:szCs w:val="32"/>
+          <w:u w:val="single"/>
+        </w:rPr>
+      </w:pPr>
+      <w:r>
+        <w:rPr>
+          <w:rFonts w:cstheme="minorHAnsi"/>
+          <w:b/>
+          <w:bCs/>
+          <w:i/>
+          <w:iCs/>
+          <w:color w:val="000000" w:themeColor="text1"/>
+          <w:sz w:val="32"/>
+          <w:szCs w:val="32"/>
+          <w:u w:val="single"/>
+        </w:rPr>
+        <w:t>Analysis:</w:t>
+      </w:r>
+    </w:p>
+    <w:p>
+      <w:pPr>
+        <w:spacing w:line="240" w:lineRule="auto"/>
+        <w:rPr>
+          <w:rFonts w:cstheme="minorHAnsi"/>
+          <w:sz w:val="32"/>
+          <w:szCs w:val="32"/>
+        </w:rPr>
+      </w:pPr>
+      <w:r>
+        <w:rPr>
+          <w:rFonts w:cstheme="minorHAnsi"/>
+          <w:sz w:val="32"/>
+          <w:szCs w:val="32"/>
+        </w:rPr>
+        <w:t>In order to achieve the Euler path for adjacent nodes, adjacency list is used for the graph, which facilitates determining which nodes are adjacent and which are not connected.</w:t>
+      </w:r>
+    </w:p>
+    <w:p>
+      <w:pPr>
+        <w:rPr>
+          <w:b/>
+          <w:bCs/>
+          <w:sz w:val="72"/>
+          <w:szCs w:val="72"/>
+          <w:u w:val="single"/>
+        </w:rPr>
+      </w:pPr>
+    </w:p>
+    <w:p>
+      <w:pPr>
+        <w:spacing w:line="360" w:lineRule="auto"/>
+        <w:rPr>
+          <w:rFonts w:cstheme="minorHAnsi"/>
+          <w:b/>
+          <w:bCs/>
+          <w:i/>
+          <w:iCs/>
+          <w:color w:val="000000" w:themeColor="text1"/>
+          <w:sz w:val="32"/>
+          <w:szCs w:val="32"/>
+          <w:u w:val="single"/>
+        </w:rPr>
+      </w:pPr>
+      <w:r>
+        <w:rPr>
+          <w:rFonts w:cstheme="minorHAnsi"/>
+          <w:b/>
+          <w:bCs/>
+          <w:i/>
+          <w:iCs/>
+          <w:color w:val="000000" w:themeColor="text1"/>
+          <w:sz w:val="32"/>
+          <w:szCs w:val="32"/>
+          <w:u w:val="single"/>
+        </w:rPr>
+        <w:t>Implementation and Design:</w:t>
+      </w:r>
+    </w:p>
+    <w:p>
+      <w:pPr>
+        <w:rPr>
+          <w:rFonts w:cstheme="minorHAnsi"/>
+          <w:sz w:val="32"/>
+          <w:szCs w:val="32"/>
+        </w:rPr>
+      </w:pPr>
+      <w:r>
+        <w:rPr>
+          <w:rFonts w:cstheme="minorHAnsi"/>
+          <w:b/>
+          <w:bCs/>
+          <w:sz w:val="32"/>
+          <w:szCs w:val="32"/>
+        </w:rPr>
+        <w:t>Implementation</w:t>
+      </w:r>
+      <w:r>
+        <w:rPr>
+          <w:rFonts w:cstheme="minorHAnsi"/>
+          <w:sz w:val="32"/>
+          <w:szCs w:val="32"/>
+        </w:rPr>
+        <w:t>: The program is implemented by Java.</w:t>
+      </w:r>
+    </w:p>
+    <w:p>
+      <w:pPr>
+        <w:ind w:firstLine="720"/>
+        <w:rPr>
+          <w:rFonts w:cstheme="minorHAnsi"/>
+          <w:sz w:val="32"/>
+          <w:szCs w:val="32"/>
+        </w:rPr>
+      </w:pPr>
+      <w:r>
+        <w:rPr>
+          <w:rFonts w:cstheme="minorHAnsi"/>
+          <w:sz w:val="32"/>
+          <w:szCs w:val="32"/>
+        </w:rPr>
+        <w:t xml:space="preserve">Adjacency list was used in class graph, which will help in detecting the </w:t>
+      </w:r>
+      <w:proofErr w:type="spellStart"/>
+      <w:proofErr w:type="gramStart"/>
+      <w:r>
+        <w:rPr>
+          <w:rFonts w:cstheme="minorHAnsi"/>
+          <w:sz w:val="32"/>
+          <w:szCs w:val="32"/>
+        </w:rPr>
+        <w:t>euler</w:t>
+      </w:r>
+      <w:proofErr w:type="spellEnd"/>
+      <w:proofErr w:type="gramEnd"/>
+      <w:r>
+        <w:rPr>
+          <w:rFonts w:cstheme="minorHAnsi"/>
+          <w:sz w:val="32"/>
+          <w:szCs w:val="32"/>
+        </w:rPr>
+        <w:t xml:space="preserve"> path.</w:t>
+      </w:r>
+    </w:p>
+    <w:p>
+      <w:pPr>
+        <w:rPr>
+          <w:rFonts w:cstheme="minorHAnsi"/>
+          <w:sz w:val="32"/>
+          <w:szCs w:val="32"/>
+        </w:rPr>
+      </w:pPr>
+      <w:proofErr w:type="gramStart"/>
+      <w:r>
+        <w:rPr>
+          <w:rFonts w:cstheme="minorHAnsi"/>
+          <w:b/>
+          <w:bCs/>
+          <w:sz w:val="32"/>
+          <w:szCs w:val="32"/>
+        </w:rPr>
+        <w:t xml:space="preserve">Design </w:t>
+      </w:r>
+      <w:r>
+        <w:rPr>
+          <w:rFonts w:cstheme="minorHAnsi"/>
+          <w:sz w:val="32"/>
+          <w:szCs w:val="32"/>
+        </w:rPr>
+        <w:t>:</w:t>
+      </w:r>
+      <w:proofErr w:type="gramEnd"/>
+      <w:r>
+        <w:rPr>
+          <w:rFonts w:cstheme="minorHAnsi"/>
+          <w:sz w:val="32"/>
+          <w:szCs w:val="32"/>
+        </w:rPr>
+        <w:t xml:space="preserve"> The program is designed by java swing library which is a set of program component to give the Graphical User Interface. For example (clicks</w:t>
+      </w:r>
+      <w:proofErr w:type="gramStart"/>
+      <w:r>
+        <w:rPr>
+          <w:rFonts w:cstheme="minorHAnsi"/>
+          <w:sz w:val="32"/>
+          <w:szCs w:val="32"/>
+        </w:rPr>
+        <w:t>,  buttons</w:t>
+      </w:r>
+      <w:proofErr w:type="gramEnd"/>
+      <w:r>
+        <w:rPr>
+          <w:rFonts w:cstheme="minorHAnsi"/>
+          <w:sz w:val="32"/>
+          <w:szCs w:val="32"/>
+        </w:rPr>
+        <w:t xml:space="preserve"> and input text).</w:t>
+      </w:r>
+    </w:p>
+    <w:p>
+      <w:pPr>
+        <w:rPr>
+          <w:rFonts w:cstheme="minorHAnsi"/>
+          <w:sz w:val="32"/>
+          <w:szCs w:val="32"/>
+        </w:rPr>
+      </w:pPr>
+    </w:p>
+    <w:p>
+      <w:pPr>
+        <w:rPr>
+          <w:rFonts w:cstheme="minorHAnsi"/>
+          <w:sz w:val="32"/>
+          <w:szCs w:val="32"/>
+        </w:rPr>
+      </w:pPr>
+    </w:p>
+    <w:p>
+      <w:pPr>
+        <w:rPr>
+          <w:rFonts w:cstheme="minorHAnsi"/>
+          <w:sz w:val="32"/>
+          <w:szCs w:val="32"/>
+        </w:rPr>
+      </w:pPr>
+    </w:p>
+    <w:p>
+      <w:pPr>
+        <w:rPr>
+          <w:rFonts w:cstheme="minorHAnsi"/>
+          <w:sz w:val="32"/>
+          <w:szCs w:val="32"/>
+        </w:rPr>
+      </w:pPr>
+    </w:p>
+    <w:p>
+      <w:pPr>
+        <w:rPr>
+          <w:rFonts w:cstheme="minorHAnsi"/>
+          <w:sz w:val="32"/>
+          <w:szCs w:val="32"/>
+        </w:rPr>
+      </w:pPr>
+      <w:r>
+        <w:rPr>
+          <w:rFonts w:cstheme="minorHAnsi"/>
+          <w:b/>
+          <w:bCs/>
+          <w:sz w:val="32"/>
+          <w:szCs w:val="32"/>
+        </w:rPr>
+        <w:t>Graph Implementation</w:t>
+      </w:r>
+      <w:r>
+        <w:rPr>
+          <w:rFonts w:cstheme="minorHAnsi"/>
+          <w:sz w:val="32"/>
+          <w:szCs w:val="32"/>
+        </w:rPr>
+        <w:t xml:space="preserve">: For the Graph implementation, JUNG library is used to implement the graph. </w:t>
+      </w:r>
+    </w:p>
+    <w:p>
+      <w:pPr>
+        <w:rPr>
+          <w:rFonts w:cstheme="minorHAnsi"/>
+          <w:sz w:val="32"/>
+          <w:szCs w:val="32"/>
+        </w:rPr>
+      </w:pPr>
+      <w:r>
+        <w:rPr>
+          <w:rFonts w:cstheme="minorHAnsi"/>
+          <w:sz w:val="32"/>
+          <w:szCs w:val="32"/>
+        </w:rPr>
+        <w:t>JUNG — the Java Universal Network/Graph Framework--is a software library that provides modeling, analysis, and visualization of data that can be represented as a graph or network, which in this case its benefits are drawing the graph network.</w:t>
+      </w:r>
+    </w:p>
+    <w:p>
+      <w:pPr>
+        <w:jc w:val="center"/>
+        <w:rPr>
+          <w:b/>
+          <w:bCs/>
+          <w:sz w:val="72"/>
+          <w:szCs w:val="72"/>
+          <w:u w:val="single"/>
+        </w:rPr>
+      </w:pPr>
+    </w:p>
+    <w:p>
+      <w:pPr>
+        <w:rPr>
+          <w:i/>
+          <w:iCs/>
+          <w:sz w:val="44"/>
+          <w:szCs w:val="44"/>
+        </w:rPr>
+      </w:pPr>
+      <w:r>
+        <w:rPr>
+          <w:i/>
+          <w:iCs/>
+          <w:sz w:val="44"/>
+          <w:szCs w:val="44"/>
+        </w:rPr>
+        <w:t>How to use the program:</w:t>
+      </w:r>
+      <w:r>
+        <w:rPr>
+          <w:i/>
+          <w:iCs/>
+          <w:sz w:val="44"/>
+          <w:szCs w:val="44"/>
+        </w:rPr>
+        <w:br/>
+      </w:r>
+      <w:r>
+        <w:rPr>
+          <w:i/>
+          <w:iCs/>
+          <w:noProof/>
+          <w:sz w:val="44"/>
+          <w:szCs w:val="44"/>
+        </w:rPr>
+        <w:drawing>
+          <wp:inline distT="0" distB="0" distL="0" distR="0">
+            <wp:extent cx="5935345" cy="3502660"/>
+            <wp:effectExtent l="0" t="0" r="8255" b="2540"/>
+            <wp:docPr id="10" name="Picture 10" descr="program"/>
+            <wp:cNvGraphicFramePr>
+              <a:graphicFrameLocks xmlns:a="http://schemas.openxmlformats.org/drawingml/2006/main" noChangeAspect="1"/>
+            </wp:cNvGraphicFramePr>
+            <a:graphic xmlns:a="http://schemas.openxmlformats.org/drawingml/2006/main">
+              <a:graphicData uri="http://schemas.openxmlformats.org/drawingml/2006/picture">
+                <pic:pic xmlns:pic="http://schemas.openxmlformats.org/drawingml/2006/picture">
+                  <pic:nvPicPr>
+                    <pic:cNvPr id="0" name="Picture 1" descr="program"/>
+                    <pic:cNvPicPr>
+                      <a:picLocks noChangeAspect="1" noChangeArrowheads="1"/>
+                    </pic:cNvPicPr>
+                  </pic:nvPicPr>
+                  <pic:blipFill>
+                    <a:blip r:embed="rId29">
+                      <a:extLst>
+                        <a:ext uri="{28A0092B-C50C-407E-A947-70E740481C1C}">
+                          <a14:useLocalDpi xmlns:a14="http://schemas.microsoft.com/office/drawing/2010/main" val="0"/>
+                        </a:ext>
+                      </a:extLst>
+                    </a:blip>
+                    <a:srcRect/>
+                    <a:stretch>
+                      <a:fillRect/>
+                    </a:stretch>
+                  </pic:blipFill>
+                  <pic:spPr bwMode="auto">
+                    <a:xfrm>
+                      <a:off x="0" y="0"/>
+                      <a:ext cx="5935345" cy="3502660"/>
+                    </a:xfrm>
+                    <a:prstGeom prst="rect">
+                      <a:avLst/>
+                    </a:prstGeom>
+                    <a:noFill/>
+                    <a:ln>
+                      <a:noFill/>
+                    </a:ln>
+                  </pic:spPr>
+                </pic:pic>
+              </a:graphicData>
+            </a:graphic>
+          </wp:inline>
+        </w:drawing>
+      </w:r>
+    </w:p>
+    <w:p>
+      <w:pPr>
+        <w:rPr>
+          <w:i/>
+          <w:iCs/>
+          <w:sz w:val="44"/>
+          <w:szCs w:val="44"/>
+        </w:rPr>
+      </w:pPr>
+      <w:r>
+        <w:rPr>
+          <w:i/>
+          <w:iCs/>
+          <w:sz w:val="44"/>
+          <w:szCs w:val="44"/>
+        </w:rPr>
+        <w:t>1. Enter number of vertices</w:t>
+      </w:r>
+    </w:p>
+    <w:p>
+      <w:pPr>
+        <w:rPr>
+          <w:i/>
+          <w:iCs/>
+          <w:sz w:val="44"/>
+          <w:szCs w:val="44"/>
+        </w:rPr>
+      </w:pPr>
+      <w:r>
+        <w:rPr>
+          <w:i/>
+          <w:iCs/>
+          <w:sz w:val="44"/>
+          <w:szCs w:val="44"/>
+        </w:rPr>
+        <w:t>2. Enter edges edge by edge (Representation Matrix)</w:t>
+      </w:r>
+    </w:p>
+    <w:p>
+      <w:pPr>
+        <w:rPr>
+          <w:i/>
+          <w:iCs/>
+          <w:sz w:val="44"/>
+          <w:szCs w:val="44"/>
+        </w:rPr>
+      </w:pPr>
+    </w:p>
+    <w:p>
+      <w:pPr>
+        <w:rPr>
+          <w:i/>
+          <w:iCs/>
+          <w:sz w:val="44"/>
+          <w:szCs w:val="44"/>
+        </w:rPr>
+      </w:pPr>
+    </w:p>
+    <w:p>
+      <w:pPr>
+        <w:rPr>
+          <w:i/>
+          <w:iCs/>
+          <w:sz w:val="44"/>
+          <w:szCs w:val="44"/>
+        </w:rPr>
+      </w:pPr>
+    </w:p>
+    <w:p>
+      <w:pPr>
+        <w:rPr>
+          <w:i/>
+          <w:iCs/>
+          <w:sz w:val="44"/>
+          <w:szCs w:val="44"/>
+        </w:rPr>
+      </w:pPr>
+      <w:r>
+        <w:rPr>
+          <w:i/>
+          <w:iCs/>
+          <w:sz w:val="44"/>
+          <w:szCs w:val="44"/>
+        </w:rPr>
+        <w:lastRenderedPageBreak/>
+        <w:br/>
+      </w:r>
+      <w:proofErr w:type="gramStart"/>
+      <w:r>
+        <w:rPr>
+          <w:i/>
+          <w:iCs/>
+          <w:sz w:val="44"/>
+          <w:szCs w:val="44"/>
+        </w:rPr>
+        <w:t>Ex :</w:t>
+      </w:r>
+      <w:proofErr w:type="gramEnd"/>
+      <w:r>
+        <w:rPr>
+          <w:i/>
+          <w:iCs/>
+          <w:sz w:val="44"/>
+          <w:szCs w:val="44"/>
+        </w:rPr>
+        <w:t xml:space="preserve">  vertices number = 2</w:t>
+      </w:r>
+    </w:p>
+    <w:p>
+      <w:pPr>
+        <w:rPr>
+          <w:i/>
+          <w:iCs/>
+          <w:sz w:val="44"/>
+          <w:szCs w:val="44"/>
+        </w:rPr>
+      </w:pPr>
+      <w:r>
+        <w:rPr>
+          <w:i/>
+          <w:iCs/>
+          <w:sz w:val="44"/>
+          <w:szCs w:val="44"/>
+        </w:rPr>
+        <w:t>1 0</w:t>
+      </w:r>
+    </w:p>
+    <w:p>
+      <w:pPr>
+        <w:rPr>
+          <w:i/>
+          <w:iCs/>
+          <w:sz w:val="44"/>
+          <w:szCs w:val="44"/>
+        </w:rPr>
+      </w:pPr>
+      <w:r>
+        <w:rPr>
+          <w:i/>
+          <w:iCs/>
+          <w:sz w:val="44"/>
+          <w:szCs w:val="44"/>
+        </w:rPr>
+        <w:t>0 1</w:t>
+      </w:r>
+    </w:p>
+    <w:p>
+      <w:pPr>
+        <w:rPr>
+          <w:i/>
+          <w:iCs/>
+          <w:sz w:val="44"/>
+          <w:szCs w:val="44"/>
+        </w:rPr>
+      </w:pPr>
+      <w:r>
+        <w:rPr>
+          <w:i/>
+          <w:iCs/>
+          <w:sz w:val="44"/>
+          <w:szCs w:val="44"/>
+        </w:rPr>
+        <w:t xml:space="preserve">3. Click submit </w:t>
+      </w:r>
+    </w:p>
+    <w:p>
+      <w:pPr>
+        <w:rPr>
+          <w:i/>
+          <w:iCs/>
+          <w:sz w:val="44"/>
+          <w:szCs w:val="44"/>
+        </w:rPr>
+      </w:pPr>
+      <w:r>
+        <w:rPr>
+          <w:i/>
+          <w:iCs/>
+          <w:sz w:val="44"/>
+          <w:szCs w:val="44"/>
+        </w:rPr>
+        <w:t>4. Euler Path.</w:t>
+      </w:r>
+    </w:p>
+    <w:p>
+      <w:pPr>
+        <w:rPr>
+          <w:i/>
+          <w:iCs/>
+          <w:sz w:val="44"/>
+          <w:szCs w:val="44"/>
+        </w:rPr>
+      </w:pPr>
+    </w:p>
+    <w:p>
+      <w:pPr>
+        <w:rPr>
+          <w:i/>
+          <w:iCs/>
+          <w:sz w:val="44"/>
+          <w:szCs w:val="44"/>
+        </w:rPr>
+      </w:pPr>
+      <w:r>
+        <w:rPr>
+          <w:i/>
+          <w:iCs/>
+          <w:sz w:val="44"/>
+          <w:szCs w:val="44"/>
+        </w:rPr>
+        <w:t xml:space="preserve">Program in run: </w:t>
+      </w:r>
+      <w:r>
+        <w:rPr>
+          <w:i/>
+          <w:iCs/>
+          <w:sz w:val="44"/>
+          <w:szCs w:val="44"/>
+        </w:rPr>
+        <w:br/>
+      </w:r>
+    </w:p>
+    <w:p>
+      <w:pPr>
+        <w:rPr>
+          <w:i/>
+          <w:iCs/>
+          <w:sz w:val="44"/>
+          <w:szCs w:val="44"/>
+        </w:rPr>
+      </w:pPr>
+      <w:r>
+        <w:rPr>
+          <w:i/>
+          <w:iCs/>
+          <w:noProof/>
+          <w:sz w:val="44"/>
+          <w:szCs w:val="44"/>
+        </w:rPr>
+        <w:drawing>
+          <wp:inline distT="0" distB="0" distL="0" distR="0">
+            <wp:extent cx="5943600" cy="3486150"/>
+            <wp:effectExtent l="0" t="0" r="0" b="0"/>
+            <wp:docPr id="9" name="Picture 9" descr="Untitled"/>
+            <wp:cNvGraphicFramePr>
+              <a:graphicFrameLocks xmlns:a="http://schemas.openxmlformats.org/drawingml/2006/main" noChangeAspect="1"/>
+            </wp:cNvGraphicFramePr>
+            <a:graphic xmlns:a="http://schemas.openxmlformats.org/drawingml/2006/main">
+              <a:graphicData uri="http://schemas.openxmlformats.org/drawingml/2006/picture">
+                <pic:pic xmlns:pic="http://schemas.openxmlformats.org/drawingml/2006/picture">
+                  <pic:nvPicPr>
+                    <pic:cNvPr id="0" name="Picture 9" descr="Untitled"/>
+                    <pic:cNvPicPr>
+                      <a:picLocks noChangeAspect="1" noChangeArrowheads="1"/>
+                    </pic:cNvPicPr>
+                  </pic:nvPicPr>
+                  <pic:blipFill>
+                    <a:blip r:embed="rId30">
+                      <a:extLst>
+                        <a:ext uri="{28A0092B-C50C-407E-A947-70E740481C1C}">
+                          <a14:useLocalDpi xmlns:a14="http://schemas.microsoft.com/office/drawing/2010/main" val="0"/>
+                        </a:ext>
+                      </a:extLst>
+                    </a:blip>
+                    <a:srcRect/>
+                    <a:stretch>
+                      <a:fillRect/>
+                    </a:stretch>
+                  </pic:blipFill>
+                  <pic:spPr bwMode="auto">
+                    <a:xfrm>
+                      <a:off x="0" y="0"/>
+                      <a:ext cx="5943600" cy="3486150"/>
+                    </a:xfrm>
+                    <a:prstGeom prst="rect">
+                      <a:avLst/>
+                    </a:prstGeom>
+                    <a:noFill/>
+                    <a:ln>
+                      <a:noFill/>
+                    </a:ln>
+                  </pic:spPr>
+                </pic:pic>
+              </a:graphicData>
+            </a:graphic>
+          </wp:inline>
+        </w:drawing>
+      </w:r>
+    </w:p>
+    <w:p>
+      <w:pPr>
+        <w:rPr>
+          <w:i/>
+          <w:iCs/>
+          <w:sz w:val="44"/>
+          <w:szCs w:val="44"/>
+        </w:rPr>
+      </w:pPr>
+    </w:p>
+    <w:p>
+      <w:pPr>
+        <w:rPr>
+          <w:i/>
+          <w:iCs/>
+          <w:sz w:val="44"/>
+          <w:szCs w:val="44"/>
+        </w:rPr>
+      </w:pPr>
+    </w:p>
+    <w:p>
+      <w:pPr>
+        <w:rPr>
+          <w:i/>
+          <w:iCs/>
+          <w:sz w:val="44"/>
+          <w:szCs w:val="44"/>
+        </w:rPr>
+      </w:pPr>
+    </w:p>
+    <w:p>
+      <w:pPr>
+        <w:rPr>
+          <w:b/>
+          <w:bCs/>
+          <w:i/>
+          <w:iCs/>
+          <w:sz w:val="44"/>
+          <w:szCs w:val="44"/>
+        </w:rPr>
+      </w:pPr>
+      <w:r>
+        <w:rPr>
+          <w:b/>
+          <w:bCs/>
+          <w:i/>
+          <w:iCs/>
+          <w:sz w:val="44"/>
+          <w:szCs w:val="44"/>
+        </w:rPr>
+        <w:lastRenderedPageBreak/>
+        <w:t xml:space="preserve">Pseudo code for my program: </w:t>
+      </w:r>
+    </w:p>
+    <w:p>
+      <w:pPr>
+        <w:pStyle w:val="HTMLPreformatted"/>
+        <w:rPr>
+          <w:i/>
+          <w:iCs/>
+          <w:sz w:val="44"/>
+          <w:szCs w:val="44"/>
+        </w:rPr>
+      </w:pPr>
+      <w:r>
+        <w:rPr>
+          <w:i/>
+          <w:iCs/>
+          <w:sz w:val="44"/>
+          <w:szCs w:val="44"/>
+        </w:rPr>
+        <w:t xml:space="preserve">-&gt;Detect Euler </w:t>
+      </w:r>
+      <w:proofErr w:type="spellStart"/>
+      <w:r>
+        <w:rPr>
+          <w:i/>
+          <w:iCs/>
+          <w:sz w:val="44"/>
+          <w:szCs w:val="44"/>
+        </w:rPr>
+        <w:t>path</w:t>
+      </w:r>
+      <w:proofErr w:type="gramStart"/>
+      <w:r>
+        <w:rPr>
+          <w:i/>
+          <w:iCs/>
+          <w:sz w:val="44"/>
+          <w:szCs w:val="44"/>
+        </w:rPr>
+        <w:t>,Circuit</w:t>
+      </w:r>
+      <w:proofErr w:type="spellEnd"/>
+      <w:proofErr w:type="gramEnd"/>
+      <w:r>
+        <w:rPr>
+          <w:i/>
+          <w:iCs/>
+          <w:sz w:val="44"/>
+          <w:szCs w:val="44"/>
+        </w:rPr>
+        <w:br/>
+      </w:r>
+    </w:p>
+    <w:p>
+      <w:pPr>
+        <w:pStyle w:val="HTMLPreformatted"/>
+        <w:rPr>
+          <w:sz w:val="28"/>
+          <w:szCs w:val="28"/>
+        </w:rPr>
+      </w:pPr>
+      <w:r>
+        <w:rPr>
+          <w:sz w:val="28"/>
+          <w:szCs w:val="28"/>
+        </w:rPr>
+        <w:t>Begin</w:t>
+      </w:r>
     </w:p>
     <w:p>
       <w:pPr>
         <w:tabs>
-          <w:tab w:val="left" w:pos="964"/>
+          <w:tab w:val="left" w:pos="916"/>
+          <w:tab w:val="left" w:pos="1832"/>
+          <w:tab w:val="left" w:pos="2748"/>
+          <w:tab w:val="left" w:pos="3664"/>
+          <w:tab w:val="left" w:pos="4580"/>
+          <w:tab w:val="left" w:pos="5496"/>
+          <w:tab w:val="left" w:pos="6412"/>
+          <w:tab w:val="left" w:pos="7328"/>
+          <w:tab w:val="left" w:pos="8244"/>
+          <w:tab w:val="left" w:pos="9160"/>
+          <w:tab w:val="left" w:pos="10076"/>
+          <w:tab w:val="left" w:pos="10992"/>
+          <w:tab w:val="left" w:pos="11908"/>
+          <w:tab w:val="left" w:pos="12824"/>
+          <w:tab w:val="left" w:pos="13740"/>
+          <w:tab w:val="left" w:pos="14656"/>
         </w:tabs>
+        <w:spacing w:after="0" w:line="240" w:lineRule="auto"/>
+        <w:rPr>
+          <w:rFonts w:ascii="Courier New" w:eastAsia="Times New Roman" w:hAnsi="Courier New" w:cs="Courier New"/>
+          <w:sz w:val="28"/>
+          <w:szCs w:val="28"/>
+        </w:rPr>
+      </w:pPr>
+      <w:r>
+        <w:rPr>
+          <w:rFonts w:ascii="Courier New" w:eastAsia="Times New Roman" w:hAnsi="Courier New" w:cs="Courier New"/>
+          <w:sz w:val="28"/>
+          <w:szCs w:val="28"/>
+        </w:rPr>
+        <w:t>   </w:t>
+      </w:r>
+      <w:proofErr w:type="gramStart"/>
+      <w:r>
+        <w:rPr>
+          <w:rFonts w:ascii="Courier New" w:eastAsia="Times New Roman" w:hAnsi="Courier New" w:cs="Courier New"/>
+          <w:sz w:val="28"/>
+          <w:szCs w:val="28"/>
+        </w:rPr>
+        <w:t>if</w:t>
+      </w:r>
+      <w:proofErr w:type="gramEnd"/>
+      <w:r>
+        <w:rPr>
+          <w:rFonts w:ascii="Courier New" w:eastAsia="Times New Roman" w:hAnsi="Courier New" w:cs="Courier New"/>
+          <w:sz w:val="28"/>
+          <w:szCs w:val="28"/>
+        </w:rPr>
+        <w:t xml:space="preserve"> </w:t>
+      </w:r>
+      <w:proofErr w:type="spellStart"/>
+      <w:r>
+        <w:rPr>
+          <w:rFonts w:ascii="Courier New" w:eastAsia="Times New Roman" w:hAnsi="Courier New" w:cs="Courier New"/>
+          <w:sz w:val="28"/>
+          <w:szCs w:val="28"/>
+        </w:rPr>
+        <w:t>isConnected</w:t>
+      </w:r>
+      <w:proofErr w:type="spellEnd"/>
+      <w:r>
+        <w:rPr>
+          <w:rFonts w:ascii="Courier New" w:eastAsia="Times New Roman" w:hAnsi="Courier New" w:cs="Courier New"/>
+          <w:sz w:val="28"/>
+          <w:szCs w:val="28"/>
+        </w:rPr>
+        <w:t>() is false, then</w:t>
+      </w:r>
+    </w:p>
+    <w:p>
+      <w:pPr>
+        <w:tabs>
+          <w:tab w:val="left" w:pos="916"/>
+          <w:tab w:val="left" w:pos="1832"/>
+          <w:tab w:val="left" w:pos="2748"/>
+          <w:tab w:val="left" w:pos="3664"/>
+          <w:tab w:val="left" w:pos="4580"/>
+          <w:tab w:val="left" w:pos="5496"/>
+          <w:tab w:val="left" w:pos="6412"/>
+          <w:tab w:val="left" w:pos="7328"/>
+          <w:tab w:val="left" w:pos="8244"/>
+          <w:tab w:val="left" w:pos="9160"/>
+          <w:tab w:val="left" w:pos="10076"/>
+          <w:tab w:val="left" w:pos="10992"/>
+          <w:tab w:val="left" w:pos="11908"/>
+          <w:tab w:val="left" w:pos="12824"/>
+          <w:tab w:val="left" w:pos="13740"/>
+          <w:tab w:val="left" w:pos="14656"/>
+        </w:tabs>
+        <w:spacing w:after="0" w:line="240" w:lineRule="auto"/>
+        <w:rPr>
+          <w:rFonts w:ascii="Courier New" w:eastAsia="Times New Roman" w:hAnsi="Courier New" w:cs="Courier New"/>
+          <w:sz w:val="28"/>
+          <w:szCs w:val="28"/>
+        </w:rPr>
+      </w:pPr>
+      <w:r>
+        <w:rPr>
+          <w:rFonts w:ascii="Courier New" w:eastAsia="Times New Roman" w:hAnsi="Courier New" w:cs="Courier New"/>
+          <w:sz w:val="28"/>
+          <w:szCs w:val="28"/>
+        </w:rPr>
+        <w:t xml:space="preserve">      </w:t>
+      </w:r>
+      <w:proofErr w:type="gramStart"/>
+      <w:r>
+        <w:rPr>
+          <w:rFonts w:ascii="Courier New" w:eastAsia="Times New Roman" w:hAnsi="Courier New" w:cs="Courier New"/>
+          <w:sz w:val="28"/>
+          <w:szCs w:val="28"/>
+        </w:rPr>
+        <w:t>return</w:t>
+      </w:r>
+      <w:proofErr w:type="gramEnd"/>
+      <w:r>
+        <w:rPr>
+          <w:rFonts w:ascii="Courier New" w:eastAsia="Times New Roman" w:hAnsi="Courier New" w:cs="Courier New"/>
+          <w:sz w:val="28"/>
+          <w:szCs w:val="28"/>
+        </w:rPr>
+        <w:t xml:space="preserve"> false</w:t>
+      </w:r>
+    </w:p>
+    <w:p>
+      <w:pPr>
+        <w:tabs>
+          <w:tab w:val="left" w:pos="916"/>
+          <w:tab w:val="left" w:pos="1832"/>
+          <w:tab w:val="left" w:pos="2748"/>
+          <w:tab w:val="left" w:pos="3664"/>
+          <w:tab w:val="left" w:pos="4580"/>
+          <w:tab w:val="left" w:pos="5496"/>
+          <w:tab w:val="left" w:pos="6412"/>
+          <w:tab w:val="left" w:pos="7328"/>
+          <w:tab w:val="left" w:pos="8244"/>
+          <w:tab w:val="left" w:pos="9160"/>
+          <w:tab w:val="left" w:pos="10076"/>
+          <w:tab w:val="left" w:pos="10992"/>
+          <w:tab w:val="left" w:pos="11908"/>
+          <w:tab w:val="left" w:pos="12824"/>
+          <w:tab w:val="left" w:pos="13740"/>
+          <w:tab w:val="left" w:pos="14656"/>
+        </w:tabs>
+        <w:spacing w:after="0" w:line="240" w:lineRule="auto"/>
+        <w:rPr>
+          <w:rFonts w:ascii="Courier New" w:eastAsia="Times New Roman" w:hAnsi="Courier New" w:cs="Courier New"/>
+          <w:sz w:val="28"/>
+          <w:szCs w:val="28"/>
+        </w:rPr>
+      </w:pPr>
+      <w:r>
+        <w:rPr>
+          <w:rFonts w:ascii="Courier New" w:eastAsia="Times New Roman" w:hAnsi="Courier New" w:cs="Courier New"/>
+          <w:sz w:val="28"/>
+          <w:szCs w:val="28"/>
+        </w:rPr>
+        <w:t>   </w:t>
+      </w:r>
+      <w:proofErr w:type="gramStart"/>
+      <w:r>
+        <w:rPr>
+          <w:rFonts w:ascii="Courier New" w:eastAsia="Times New Roman" w:hAnsi="Courier New" w:cs="Courier New"/>
+          <w:sz w:val="28"/>
+          <w:szCs w:val="28"/>
+        </w:rPr>
+        <w:t>define</w:t>
+      </w:r>
+      <w:proofErr w:type="gramEnd"/>
+      <w:r>
+        <w:rPr>
+          <w:rFonts w:ascii="Courier New" w:eastAsia="Times New Roman" w:hAnsi="Courier New" w:cs="Courier New"/>
+          <w:sz w:val="28"/>
+          <w:szCs w:val="28"/>
+        </w:rPr>
+        <w:t xml:space="preserve"> list of degree for each node</w:t>
+      </w:r>
+    </w:p>
+    <w:p>
+      <w:pPr>
+        <w:tabs>
+          <w:tab w:val="left" w:pos="916"/>
+          <w:tab w:val="left" w:pos="1832"/>
+          <w:tab w:val="left" w:pos="2748"/>
+          <w:tab w:val="left" w:pos="3664"/>
+          <w:tab w:val="left" w:pos="4580"/>
+          <w:tab w:val="left" w:pos="5496"/>
+          <w:tab w:val="left" w:pos="6412"/>
+          <w:tab w:val="left" w:pos="7328"/>
+          <w:tab w:val="left" w:pos="8244"/>
+          <w:tab w:val="left" w:pos="9160"/>
+          <w:tab w:val="left" w:pos="10076"/>
+          <w:tab w:val="left" w:pos="10992"/>
+          <w:tab w:val="left" w:pos="11908"/>
+          <w:tab w:val="left" w:pos="12824"/>
+          <w:tab w:val="left" w:pos="13740"/>
+          <w:tab w:val="left" w:pos="14656"/>
+        </w:tabs>
+        <w:spacing w:after="0" w:line="240" w:lineRule="auto"/>
+        <w:rPr>
+          <w:rFonts w:ascii="Courier New" w:eastAsia="Times New Roman" w:hAnsi="Courier New" w:cs="Courier New"/>
+          <w:sz w:val="28"/>
+          <w:szCs w:val="28"/>
+        </w:rPr>
+      </w:pPr>
+      <w:r>
+        <w:rPr>
+          <w:rFonts w:ascii="Courier New" w:eastAsia="Times New Roman" w:hAnsi="Courier New" w:cs="Courier New"/>
+          <w:sz w:val="28"/>
+          <w:szCs w:val="28"/>
+        </w:rPr>
+        <w:t>   </w:t>
+      </w:r>
+      <w:proofErr w:type="spellStart"/>
+      <w:proofErr w:type="gramStart"/>
+      <w:r>
+        <w:rPr>
+          <w:rFonts w:ascii="Courier New" w:eastAsia="Times New Roman" w:hAnsi="Courier New" w:cs="Courier New"/>
+          <w:sz w:val="28"/>
+          <w:szCs w:val="28"/>
+        </w:rPr>
+        <w:t>oddDegree</w:t>
+      </w:r>
+      <w:proofErr w:type="spellEnd"/>
+      <w:proofErr w:type="gramEnd"/>
+      <w:r>
+        <w:rPr>
+          <w:rFonts w:ascii="Courier New" w:eastAsia="Times New Roman" w:hAnsi="Courier New" w:cs="Courier New"/>
+          <w:sz w:val="28"/>
+          <w:szCs w:val="28"/>
+        </w:rPr>
+        <w:t xml:space="preserve"> := 0</w:t>
+      </w:r>
+    </w:p>
+    <w:p>
+      <w:pPr>
+        <w:tabs>
+          <w:tab w:val="left" w:pos="916"/>
+          <w:tab w:val="left" w:pos="1832"/>
+          <w:tab w:val="left" w:pos="2748"/>
+          <w:tab w:val="left" w:pos="3664"/>
+          <w:tab w:val="left" w:pos="4580"/>
+          <w:tab w:val="left" w:pos="5496"/>
+          <w:tab w:val="left" w:pos="6412"/>
+          <w:tab w:val="left" w:pos="7328"/>
+          <w:tab w:val="left" w:pos="8244"/>
+          <w:tab w:val="left" w:pos="9160"/>
+          <w:tab w:val="left" w:pos="10076"/>
+          <w:tab w:val="left" w:pos="10992"/>
+          <w:tab w:val="left" w:pos="11908"/>
+          <w:tab w:val="left" w:pos="12824"/>
+          <w:tab w:val="left" w:pos="13740"/>
+          <w:tab w:val="left" w:pos="14656"/>
+        </w:tabs>
+        <w:spacing w:after="0" w:line="240" w:lineRule="auto"/>
+        <w:rPr>
+          <w:rFonts w:ascii="Courier New" w:eastAsia="Times New Roman" w:hAnsi="Courier New" w:cs="Courier New"/>
+          <w:sz w:val="28"/>
+          <w:szCs w:val="28"/>
+        </w:rPr>
+      </w:pPr>
+    </w:p>
+    <w:p>
+      <w:pPr>
+        <w:tabs>
+          <w:tab w:val="left" w:pos="916"/>
+          <w:tab w:val="left" w:pos="1832"/>
+          <w:tab w:val="left" w:pos="2748"/>
+          <w:tab w:val="left" w:pos="3664"/>
+          <w:tab w:val="left" w:pos="4580"/>
+          <w:tab w:val="left" w:pos="5496"/>
+          <w:tab w:val="left" w:pos="6412"/>
+          <w:tab w:val="left" w:pos="7328"/>
+          <w:tab w:val="left" w:pos="8244"/>
+          <w:tab w:val="left" w:pos="9160"/>
+          <w:tab w:val="left" w:pos="10076"/>
+          <w:tab w:val="left" w:pos="10992"/>
+          <w:tab w:val="left" w:pos="11908"/>
+          <w:tab w:val="left" w:pos="12824"/>
+          <w:tab w:val="left" w:pos="13740"/>
+          <w:tab w:val="left" w:pos="14656"/>
+        </w:tabs>
+        <w:spacing w:after="0" w:line="240" w:lineRule="auto"/>
+        <w:rPr>
+          <w:rFonts w:ascii="Courier New" w:eastAsia="Times New Roman" w:hAnsi="Courier New" w:cs="Courier New"/>
+          <w:sz w:val="28"/>
+          <w:szCs w:val="28"/>
+        </w:rPr>
+      </w:pPr>
+      <w:r>
+        <w:rPr>
+          <w:rFonts w:ascii="Courier New" w:eastAsia="Times New Roman" w:hAnsi="Courier New" w:cs="Courier New"/>
+          <w:sz w:val="28"/>
+          <w:szCs w:val="28"/>
+        </w:rPr>
+        <w:t>   </w:t>
+      </w:r>
+      <w:proofErr w:type="gramStart"/>
+      <w:r>
+        <w:rPr>
+          <w:rFonts w:ascii="Courier New" w:eastAsia="Times New Roman" w:hAnsi="Courier New" w:cs="Courier New"/>
+          <w:sz w:val="28"/>
+          <w:szCs w:val="28"/>
+        </w:rPr>
+        <w:t>for</w:t>
+      </w:r>
+      <w:proofErr w:type="gramEnd"/>
+      <w:r>
+        <w:rPr>
+          <w:rFonts w:ascii="Courier New" w:eastAsia="Times New Roman" w:hAnsi="Courier New" w:cs="Courier New"/>
+          <w:sz w:val="28"/>
+          <w:szCs w:val="28"/>
+        </w:rPr>
+        <w:t xml:space="preserve"> all vertex </w:t>
+      </w:r>
+      <w:proofErr w:type="spellStart"/>
+      <w:r>
+        <w:rPr>
+          <w:rFonts w:ascii="Courier New" w:eastAsia="Times New Roman" w:hAnsi="Courier New" w:cs="Courier New"/>
+          <w:sz w:val="28"/>
+          <w:szCs w:val="28"/>
+        </w:rPr>
+        <w:t>i</w:t>
+      </w:r>
+      <w:proofErr w:type="spellEnd"/>
+      <w:r>
+        <w:rPr>
+          <w:rFonts w:ascii="Courier New" w:eastAsia="Times New Roman" w:hAnsi="Courier New" w:cs="Courier New"/>
+          <w:sz w:val="28"/>
+          <w:szCs w:val="28"/>
+        </w:rPr>
+        <w:t xml:space="preserve"> in the graph, do</w:t>
+      </w:r>
+    </w:p>
+    <w:p>
+      <w:pPr>
+        <w:tabs>
+          <w:tab w:val="left" w:pos="916"/>
+          <w:tab w:val="left" w:pos="1832"/>
+          <w:tab w:val="left" w:pos="2748"/>
+          <w:tab w:val="left" w:pos="3664"/>
+          <w:tab w:val="left" w:pos="4580"/>
+          <w:tab w:val="left" w:pos="5496"/>
+          <w:tab w:val="left" w:pos="6412"/>
+          <w:tab w:val="left" w:pos="7328"/>
+          <w:tab w:val="left" w:pos="8244"/>
+          <w:tab w:val="left" w:pos="9160"/>
+          <w:tab w:val="left" w:pos="10076"/>
+          <w:tab w:val="left" w:pos="10992"/>
+          <w:tab w:val="left" w:pos="11908"/>
+          <w:tab w:val="left" w:pos="12824"/>
+          <w:tab w:val="left" w:pos="13740"/>
+          <w:tab w:val="left" w:pos="14656"/>
+        </w:tabs>
+        <w:spacing w:after="0" w:line="240" w:lineRule="auto"/>
+        <w:rPr>
+          <w:rFonts w:ascii="Courier New" w:eastAsia="Times New Roman" w:hAnsi="Courier New" w:cs="Courier New"/>
+          <w:sz w:val="28"/>
+          <w:szCs w:val="28"/>
+        </w:rPr>
+      </w:pPr>
+      <w:r>
+        <w:rPr>
+          <w:rFonts w:ascii="Courier New" w:eastAsia="Times New Roman" w:hAnsi="Courier New" w:cs="Courier New"/>
+          <w:sz w:val="28"/>
+          <w:szCs w:val="28"/>
+        </w:rPr>
+        <w:t xml:space="preserve">      </w:t>
+      </w:r>
+      <w:proofErr w:type="gramStart"/>
+      <w:r>
+        <w:rPr>
+          <w:rFonts w:ascii="Courier New" w:eastAsia="Times New Roman" w:hAnsi="Courier New" w:cs="Courier New"/>
+          <w:sz w:val="28"/>
+          <w:szCs w:val="28"/>
+        </w:rPr>
+        <w:t>for</w:t>
+      </w:r>
+      <w:proofErr w:type="gramEnd"/>
+      <w:r>
+        <w:rPr>
+          <w:rFonts w:ascii="Courier New" w:eastAsia="Times New Roman" w:hAnsi="Courier New" w:cs="Courier New"/>
+          <w:sz w:val="28"/>
+          <w:szCs w:val="28"/>
+        </w:rPr>
+        <w:t xml:space="preserve"> all vertex j which are connected with </w:t>
+      </w:r>
+      <w:proofErr w:type="spellStart"/>
+      <w:r>
+        <w:rPr>
+          <w:rFonts w:ascii="Courier New" w:eastAsia="Times New Roman" w:hAnsi="Courier New" w:cs="Courier New"/>
+          <w:sz w:val="28"/>
+          <w:szCs w:val="28"/>
+        </w:rPr>
+        <w:t>i</w:t>
+      </w:r>
+      <w:proofErr w:type="spellEnd"/>
+      <w:r>
+        <w:rPr>
+          <w:rFonts w:ascii="Courier New" w:eastAsia="Times New Roman" w:hAnsi="Courier New" w:cs="Courier New"/>
+          <w:sz w:val="28"/>
+          <w:szCs w:val="28"/>
+        </w:rPr>
+        <w:t>, do</w:t>
+      </w:r>
+    </w:p>
+    <w:p>
+      <w:pPr>
+        <w:tabs>
+          <w:tab w:val="left" w:pos="916"/>
+          <w:tab w:val="left" w:pos="1832"/>
+          <w:tab w:val="left" w:pos="2748"/>
+          <w:tab w:val="left" w:pos="3664"/>
+          <w:tab w:val="left" w:pos="4580"/>
+          <w:tab w:val="left" w:pos="5496"/>
+          <w:tab w:val="left" w:pos="6412"/>
+          <w:tab w:val="left" w:pos="7328"/>
+          <w:tab w:val="left" w:pos="8244"/>
+          <w:tab w:val="left" w:pos="9160"/>
+          <w:tab w:val="left" w:pos="10076"/>
+          <w:tab w:val="left" w:pos="10992"/>
+          <w:tab w:val="left" w:pos="11908"/>
+          <w:tab w:val="left" w:pos="12824"/>
+          <w:tab w:val="left" w:pos="13740"/>
+          <w:tab w:val="left" w:pos="14656"/>
+        </w:tabs>
+        <w:spacing w:after="0" w:line="240" w:lineRule="auto"/>
+        <w:rPr>
+          <w:rFonts w:ascii="Courier New" w:eastAsia="Times New Roman" w:hAnsi="Courier New" w:cs="Courier New"/>
+          <w:sz w:val="28"/>
+          <w:szCs w:val="28"/>
+        </w:rPr>
+      </w:pPr>
+      <w:r>
+        <w:rPr>
+          <w:rFonts w:ascii="Courier New" w:eastAsia="Times New Roman" w:hAnsi="Courier New" w:cs="Courier New"/>
+          <w:sz w:val="28"/>
+          <w:szCs w:val="28"/>
+        </w:rPr>
+        <w:t>         </w:t>
+      </w:r>
+      <w:proofErr w:type="gramStart"/>
+      <w:r>
+        <w:rPr>
+          <w:rFonts w:ascii="Courier New" w:eastAsia="Times New Roman" w:hAnsi="Courier New" w:cs="Courier New"/>
+          <w:sz w:val="28"/>
+          <w:szCs w:val="28"/>
+        </w:rPr>
+        <w:t>increase</w:t>
+      </w:r>
+      <w:proofErr w:type="gramEnd"/>
+      <w:r>
+        <w:rPr>
+          <w:rFonts w:ascii="Courier New" w:eastAsia="Times New Roman" w:hAnsi="Courier New" w:cs="Courier New"/>
+          <w:sz w:val="28"/>
+          <w:szCs w:val="28"/>
+        </w:rPr>
+        <w:t xml:space="preserve"> degree</w:t>
+      </w:r>
+    </w:p>
+    <w:p>
+      <w:pPr>
+        <w:tabs>
+          <w:tab w:val="left" w:pos="916"/>
+          <w:tab w:val="left" w:pos="1832"/>
+          <w:tab w:val="left" w:pos="2748"/>
+          <w:tab w:val="left" w:pos="3664"/>
+          <w:tab w:val="left" w:pos="4580"/>
+          <w:tab w:val="left" w:pos="5496"/>
+          <w:tab w:val="left" w:pos="6412"/>
+          <w:tab w:val="left" w:pos="7328"/>
+          <w:tab w:val="left" w:pos="8244"/>
+          <w:tab w:val="left" w:pos="9160"/>
+          <w:tab w:val="left" w:pos="10076"/>
+          <w:tab w:val="left" w:pos="10992"/>
+          <w:tab w:val="left" w:pos="11908"/>
+          <w:tab w:val="left" w:pos="12824"/>
+          <w:tab w:val="left" w:pos="13740"/>
+          <w:tab w:val="left" w:pos="14656"/>
+        </w:tabs>
+        <w:spacing w:after="0" w:line="240" w:lineRule="auto"/>
+        <w:rPr>
+          <w:rFonts w:ascii="Courier New" w:eastAsia="Times New Roman" w:hAnsi="Courier New" w:cs="Courier New"/>
+          <w:sz w:val="28"/>
+          <w:szCs w:val="28"/>
+        </w:rPr>
+      </w:pPr>
+      <w:r>
+        <w:rPr>
+          <w:rFonts w:ascii="Courier New" w:eastAsia="Times New Roman" w:hAnsi="Courier New" w:cs="Courier New"/>
+          <w:sz w:val="28"/>
+          <w:szCs w:val="28"/>
+        </w:rPr>
+        <w:t xml:space="preserve">      </w:t>
+      </w:r>
+      <w:proofErr w:type="gramStart"/>
+      <w:r>
+        <w:rPr>
+          <w:rFonts w:ascii="Courier New" w:eastAsia="Times New Roman" w:hAnsi="Courier New" w:cs="Courier New"/>
+          <w:sz w:val="28"/>
+          <w:szCs w:val="28"/>
+        </w:rPr>
+        <w:t>done</w:t>
+      </w:r>
+      <w:proofErr w:type="gramEnd"/>
+    </w:p>
+    <w:p>
+      <w:pPr>
+        <w:tabs>
+          <w:tab w:val="left" w:pos="916"/>
+          <w:tab w:val="left" w:pos="1832"/>
+          <w:tab w:val="left" w:pos="2748"/>
+          <w:tab w:val="left" w:pos="3664"/>
+          <w:tab w:val="left" w:pos="4580"/>
+          <w:tab w:val="left" w:pos="5496"/>
+          <w:tab w:val="left" w:pos="6412"/>
+          <w:tab w:val="left" w:pos="7328"/>
+          <w:tab w:val="left" w:pos="8244"/>
+          <w:tab w:val="left" w:pos="9160"/>
+          <w:tab w:val="left" w:pos="10076"/>
+          <w:tab w:val="left" w:pos="10992"/>
+          <w:tab w:val="left" w:pos="11908"/>
+          <w:tab w:val="left" w:pos="12824"/>
+          <w:tab w:val="left" w:pos="13740"/>
+          <w:tab w:val="left" w:pos="14656"/>
+        </w:tabs>
+        <w:spacing w:after="0" w:line="240" w:lineRule="auto"/>
+        <w:rPr>
+          <w:rFonts w:ascii="Courier New" w:eastAsia="Times New Roman" w:hAnsi="Courier New" w:cs="Courier New"/>
+          <w:sz w:val="28"/>
+          <w:szCs w:val="28"/>
+        </w:rPr>
+      </w:pPr>
+      <w:r>
+        <w:rPr>
+          <w:rFonts w:ascii="Courier New" w:eastAsia="Times New Roman" w:hAnsi="Courier New" w:cs="Courier New"/>
+          <w:sz w:val="28"/>
+          <w:szCs w:val="28"/>
+        </w:rPr>
+        <w:t xml:space="preserve">      </w:t>
+      </w:r>
+      <w:proofErr w:type="gramStart"/>
+      <w:r>
+        <w:rPr>
+          <w:rFonts w:ascii="Courier New" w:eastAsia="Times New Roman" w:hAnsi="Courier New" w:cs="Courier New"/>
+          <w:sz w:val="28"/>
+          <w:szCs w:val="28"/>
+        </w:rPr>
+        <w:t>if</w:t>
+      </w:r>
+      <w:proofErr w:type="gramEnd"/>
+      <w:r>
+        <w:rPr>
+          <w:rFonts w:ascii="Courier New" w:eastAsia="Times New Roman" w:hAnsi="Courier New" w:cs="Courier New"/>
+          <w:sz w:val="28"/>
+          <w:szCs w:val="28"/>
+        </w:rPr>
+        <w:t xml:space="preserve"> degree of vertex </w:t>
+      </w:r>
+      <w:proofErr w:type="spellStart"/>
+      <w:r>
+        <w:rPr>
+          <w:rFonts w:ascii="Courier New" w:eastAsia="Times New Roman" w:hAnsi="Courier New" w:cs="Courier New"/>
+          <w:sz w:val="28"/>
+          <w:szCs w:val="28"/>
+        </w:rPr>
+        <w:t>i</w:t>
+      </w:r>
+      <w:proofErr w:type="spellEnd"/>
+      <w:r>
+        <w:rPr>
+          <w:rFonts w:ascii="Courier New" w:eastAsia="Times New Roman" w:hAnsi="Courier New" w:cs="Courier New"/>
+          <w:sz w:val="28"/>
+          <w:szCs w:val="28"/>
+        </w:rPr>
+        <w:t xml:space="preserve"> is odd, then</w:t>
+      </w:r>
+    </w:p>
+    <w:p>
+      <w:pPr>
+        <w:tabs>
+          <w:tab w:val="left" w:pos="916"/>
+          <w:tab w:val="left" w:pos="1832"/>
+          <w:tab w:val="left" w:pos="2748"/>
+          <w:tab w:val="left" w:pos="3664"/>
+          <w:tab w:val="left" w:pos="4580"/>
+          <w:tab w:val="left" w:pos="5496"/>
+          <w:tab w:val="left" w:pos="6412"/>
+          <w:tab w:val="left" w:pos="7328"/>
+          <w:tab w:val="left" w:pos="8244"/>
+          <w:tab w:val="left" w:pos="9160"/>
+          <w:tab w:val="left" w:pos="10076"/>
+          <w:tab w:val="left" w:pos="10992"/>
+          <w:tab w:val="left" w:pos="11908"/>
+          <w:tab w:val="left" w:pos="12824"/>
+          <w:tab w:val="left" w:pos="13740"/>
+          <w:tab w:val="left" w:pos="14656"/>
+        </w:tabs>
+        <w:spacing w:after="0" w:line="240" w:lineRule="auto"/>
+        <w:rPr>
+          <w:rFonts w:ascii="Courier New" w:eastAsia="Times New Roman" w:hAnsi="Courier New" w:cs="Courier New"/>
+          <w:sz w:val="28"/>
+          <w:szCs w:val="28"/>
+        </w:rPr>
+      </w:pPr>
+      <w:r>
+        <w:rPr>
+          <w:rFonts w:ascii="Courier New" w:eastAsia="Times New Roman" w:hAnsi="Courier New" w:cs="Courier New"/>
+          <w:sz w:val="28"/>
+          <w:szCs w:val="28"/>
+        </w:rPr>
+        <w:t>         </w:t>
+      </w:r>
+      <w:proofErr w:type="gramStart"/>
+      <w:r>
+        <w:rPr>
+          <w:rFonts w:ascii="Courier New" w:eastAsia="Times New Roman" w:hAnsi="Courier New" w:cs="Courier New"/>
+          <w:sz w:val="28"/>
+          <w:szCs w:val="28"/>
+        </w:rPr>
+        <w:t>increase</w:t>
+      </w:r>
+      <w:proofErr w:type="gramEnd"/>
+      <w:r>
+        <w:rPr>
+          <w:rFonts w:ascii="Courier New" w:eastAsia="Times New Roman" w:hAnsi="Courier New" w:cs="Courier New"/>
+          <w:sz w:val="28"/>
+          <w:szCs w:val="28"/>
+        </w:rPr>
+        <w:t xml:space="preserve"> </w:t>
+      </w:r>
+      <w:proofErr w:type="spellStart"/>
+      <w:r>
+        <w:rPr>
+          <w:rFonts w:ascii="Courier New" w:eastAsia="Times New Roman" w:hAnsi="Courier New" w:cs="Courier New"/>
+          <w:sz w:val="28"/>
+          <w:szCs w:val="28"/>
+        </w:rPr>
+        <w:t>dooDegree</w:t>
+      </w:r>
+      <w:proofErr w:type="spellEnd"/>
+    </w:p>
+    <w:p>
+      <w:pPr>
+        <w:tabs>
+          <w:tab w:val="left" w:pos="916"/>
+          <w:tab w:val="left" w:pos="1832"/>
+          <w:tab w:val="left" w:pos="2748"/>
+          <w:tab w:val="left" w:pos="3664"/>
+          <w:tab w:val="left" w:pos="4580"/>
+          <w:tab w:val="left" w:pos="5496"/>
+          <w:tab w:val="left" w:pos="6412"/>
+          <w:tab w:val="left" w:pos="7328"/>
+          <w:tab w:val="left" w:pos="8244"/>
+          <w:tab w:val="left" w:pos="9160"/>
+          <w:tab w:val="left" w:pos="10076"/>
+          <w:tab w:val="left" w:pos="10992"/>
+          <w:tab w:val="left" w:pos="11908"/>
+          <w:tab w:val="left" w:pos="12824"/>
+          <w:tab w:val="left" w:pos="13740"/>
+          <w:tab w:val="left" w:pos="14656"/>
+        </w:tabs>
+        <w:spacing w:after="0" w:line="240" w:lineRule="auto"/>
+        <w:rPr>
+          <w:rFonts w:ascii="Courier New" w:eastAsia="Times New Roman" w:hAnsi="Courier New" w:cs="Courier New"/>
+          <w:sz w:val="28"/>
+          <w:szCs w:val="28"/>
+        </w:rPr>
+      </w:pPr>
+      <w:r>
+        <w:rPr>
+          <w:rFonts w:ascii="Courier New" w:eastAsia="Times New Roman" w:hAnsi="Courier New" w:cs="Courier New"/>
+          <w:sz w:val="28"/>
+          <w:szCs w:val="28"/>
+        </w:rPr>
+        <w:t>   </w:t>
+      </w:r>
+      <w:proofErr w:type="gramStart"/>
+      <w:r>
+        <w:rPr>
+          <w:rFonts w:ascii="Courier New" w:eastAsia="Times New Roman" w:hAnsi="Courier New" w:cs="Courier New"/>
+          <w:sz w:val="28"/>
+          <w:szCs w:val="28"/>
+        </w:rPr>
+        <w:t>done</w:t>
+      </w:r>
+      <w:proofErr w:type="gramEnd"/>
+    </w:p>
+    <w:p>
+      <w:pPr>
+        <w:tabs>
+          <w:tab w:val="left" w:pos="916"/>
+          <w:tab w:val="left" w:pos="1832"/>
+          <w:tab w:val="left" w:pos="2748"/>
+          <w:tab w:val="left" w:pos="3664"/>
+          <w:tab w:val="left" w:pos="4580"/>
+          <w:tab w:val="left" w:pos="5496"/>
+          <w:tab w:val="left" w:pos="6412"/>
+          <w:tab w:val="left" w:pos="7328"/>
+          <w:tab w:val="left" w:pos="8244"/>
+          <w:tab w:val="left" w:pos="9160"/>
+          <w:tab w:val="left" w:pos="10076"/>
+          <w:tab w:val="left" w:pos="10992"/>
+          <w:tab w:val="left" w:pos="11908"/>
+          <w:tab w:val="left" w:pos="12824"/>
+          <w:tab w:val="left" w:pos="13740"/>
+          <w:tab w:val="left" w:pos="14656"/>
+        </w:tabs>
+        <w:spacing w:after="0" w:line="240" w:lineRule="auto"/>
+        <w:rPr>
+          <w:rFonts w:ascii="Courier New" w:eastAsia="Times New Roman" w:hAnsi="Courier New" w:cs="Courier New"/>
+          <w:sz w:val="28"/>
+          <w:szCs w:val="28"/>
+        </w:rPr>
+      </w:pPr>
+    </w:p>
+    <w:p>
+      <w:pPr>
+        <w:tabs>
+          <w:tab w:val="left" w:pos="916"/>
+          <w:tab w:val="left" w:pos="1832"/>
+          <w:tab w:val="left" w:pos="2748"/>
+          <w:tab w:val="left" w:pos="3664"/>
+          <w:tab w:val="left" w:pos="4580"/>
+          <w:tab w:val="left" w:pos="5496"/>
+          <w:tab w:val="left" w:pos="6412"/>
+          <w:tab w:val="left" w:pos="7328"/>
+          <w:tab w:val="left" w:pos="8244"/>
+          <w:tab w:val="left" w:pos="9160"/>
+          <w:tab w:val="left" w:pos="10076"/>
+          <w:tab w:val="left" w:pos="10992"/>
+          <w:tab w:val="left" w:pos="11908"/>
+          <w:tab w:val="left" w:pos="12824"/>
+          <w:tab w:val="left" w:pos="13740"/>
+          <w:tab w:val="left" w:pos="14656"/>
+        </w:tabs>
+        <w:spacing w:after="0" w:line="240" w:lineRule="auto"/>
+        <w:rPr>
+          <w:rFonts w:ascii="Courier New" w:eastAsia="Times New Roman" w:hAnsi="Courier New" w:cs="Courier New"/>
+          <w:sz w:val="28"/>
+          <w:szCs w:val="28"/>
+        </w:rPr>
+      </w:pPr>
+      <w:r>
+        <w:rPr>
+          <w:rFonts w:ascii="Courier New" w:eastAsia="Times New Roman" w:hAnsi="Courier New" w:cs="Courier New"/>
+          <w:sz w:val="28"/>
+          <w:szCs w:val="28"/>
+        </w:rPr>
+        <w:t>   </w:t>
+      </w:r>
+      <w:proofErr w:type="gramStart"/>
+      <w:r>
+        <w:rPr>
+          <w:rFonts w:ascii="Courier New" w:eastAsia="Times New Roman" w:hAnsi="Courier New" w:cs="Courier New"/>
+          <w:sz w:val="28"/>
+          <w:szCs w:val="28"/>
+        </w:rPr>
+        <w:t>if</w:t>
+      </w:r>
+      <w:proofErr w:type="gramEnd"/>
+      <w:r>
+        <w:rPr>
+          <w:rFonts w:ascii="Courier New" w:eastAsia="Times New Roman" w:hAnsi="Courier New" w:cs="Courier New"/>
+          <w:sz w:val="28"/>
+          <w:szCs w:val="28"/>
+        </w:rPr>
+        <w:t xml:space="preserve"> </w:t>
+      </w:r>
+      <w:proofErr w:type="spellStart"/>
+      <w:r>
+        <w:rPr>
+          <w:rFonts w:ascii="Courier New" w:eastAsia="Times New Roman" w:hAnsi="Courier New" w:cs="Courier New"/>
+          <w:sz w:val="28"/>
+          <w:szCs w:val="28"/>
+        </w:rPr>
+        <w:t>oddDegree</w:t>
+      </w:r>
+      <w:proofErr w:type="spellEnd"/>
+      <w:r>
+        <w:rPr>
+          <w:rFonts w:ascii="Courier New" w:eastAsia="Times New Roman" w:hAnsi="Courier New" w:cs="Courier New"/>
+          <w:sz w:val="28"/>
+          <w:szCs w:val="28"/>
+        </w:rPr>
+        <w:t xml:space="preserve"> &gt; 2, then</w:t>
+      </w:r>
+    </w:p>
+    <w:p>
+      <w:pPr>
+        <w:tabs>
+          <w:tab w:val="left" w:pos="916"/>
+          <w:tab w:val="left" w:pos="1832"/>
+          <w:tab w:val="left" w:pos="2748"/>
+          <w:tab w:val="left" w:pos="3664"/>
+          <w:tab w:val="left" w:pos="4580"/>
+          <w:tab w:val="left" w:pos="5496"/>
+          <w:tab w:val="left" w:pos="6412"/>
+          <w:tab w:val="left" w:pos="7328"/>
+          <w:tab w:val="left" w:pos="8244"/>
+          <w:tab w:val="left" w:pos="9160"/>
+          <w:tab w:val="left" w:pos="10076"/>
+          <w:tab w:val="left" w:pos="10992"/>
+          <w:tab w:val="left" w:pos="11908"/>
+          <w:tab w:val="left" w:pos="12824"/>
+          <w:tab w:val="left" w:pos="13740"/>
+          <w:tab w:val="left" w:pos="14656"/>
+        </w:tabs>
+        <w:spacing w:after="0" w:line="240" w:lineRule="auto"/>
+        <w:rPr>
+          <w:rFonts w:ascii="Courier New" w:eastAsia="Times New Roman" w:hAnsi="Courier New" w:cs="Courier New"/>
+          <w:sz w:val="28"/>
+          <w:szCs w:val="28"/>
+        </w:rPr>
+      </w:pPr>
+      <w:r>
+        <w:rPr>
+          <w:rFonts w:ascii="Courier New" w:eastAsia="Times New Roman" w:hAnsi="Courier New" w:cs="Courier New"/>
+          <w:sz w:val="28"/>
+          <w:szCs w:val="28"/>
+        </w:rPr>
+        <w:t xml:space="preserve">      </w:t>
+      </w:r>
+      <w:proofErr w:type="gramStart"/>
+      <w:r>
+        <w:rPr>
+          <w:rFonts w:ascii="Courier New" w:eastAsia="Times New Roman" w:hAnsi="Courier New" w:cs="Courier New"/>
+          <w:sz w:val="28"/>
+          <w:szCs w:val="28"/>
+        </w:rPr>
+        <w:t>return</w:t>
+      </w:r>
+      <w:proofErr w:type="gramEnd"/>
+      <w:r>
+        <w:rPr>
+          <w:rFonts w:ascii="Courier New" w:eastAsia="Times New Roman" w:hAnsi="Courier New" w:cs="Courier New"/>
+          <w:sz w:val="28"/>
+          <w:szCs w:val="28"/>
+        </w:rPr>
+        <w:t xml:space="preserve"> 0</w:t>
+      </w:r>
+    </w:p>
+    <w:p>
+      <w:pPr>
+        <w:tabs>
+          <w:tab w:val="left" w:pos="916"/>
+          <w:tab w:val="left" w:pos="1832"/>
+          <w:tab w:val="left" w:pos="2748"/>
+          <w:tab w:val="left" w:pos="3664"/>
+          <w:tab w:val="left" w:pos="4580"/>
+          <w:tab w:val="left" w:pos="5496"/>
+          <w:tab w:val="left" w:pos="6412"/>
+          <w:tab w:val="left" w:pos="7328"/>
+          <w:tab w:val="left" w:pos="8244"/>
+          <w:tab w:val="left" w:pos="9160"/>
+          <w:tab w:val="left" w:pos="10076"/>
+          <w:tab w:val="left" w:pos="10992"/>
+          <w:tab w:val="left" w:pos="11908"/>
+          <w:tab w:val="left" w:pos="12824"/>
+          <w:tab w:val="left" w:pos="13740"/>
+          <w:tab w:val="left" w:pos="14656"/>
+        </w:tabs>
+        <w:spacing w:after="0" w:line="240" w:lineRule="auto"/>
+        <w:rPr>
+          <w:rFonts w:ascii="Courier New" w:eastAsia="Times New Roman" w:hAnsi="Courier New" w:cs="Courier New"/>
+          <w:sz w:val="28"/>
+          <w:szCs w:val="28"/>
+        </w:rPr>
+      </w:pPr>
+      <w:r>
+        <w:rPr>
+          <w:rFonts w:ascii="Courier New" w:eastAsia="Times New Roman" w:hAnsi="Courier New" w:cs="Courier New"/>
+          <w:sz w:val="28"/>
+          <w:szCs w:val="28"/>
+        </w:rPr>
+        <w:t>   </w:t>
+      </w:r>
+      <w:proofErr w:type="gramStart"/>
+      <w:r>
+        <w:rPr>
+          <w:rFonts w:ascii="Courier New" w:eastAsia="Times New Roman" w:hAnsi="Courier New" w:cs="Courier New"/>
+          <w:sz w:val="28"/>
+          <w:szCs w:val="28"/>
+        </w:rPr>
+        <w:t>if</w:t>
+      </w:r>
+      <w:proofErr w:type="gramEnd"/>
+      <w:r>
+        <w:rPr>
+          <w:rFonts w:ascii="Courier New" w:eastAsia="Times New Roman" w:hAnsi="Courier New" w:cs="Courier New"/>
+          <w:sz w:val="28"/>
+          <w:szCs w:val="28"/>
+        </w:rPr>
+        <w:t xml:space="preserve"> </w:t>
+      </w:r>
+      <w:proofErr w:type="spellStart"/>
+      <w:r>
+        <w:rPr>
+          <w:rFonts w:ascii="Courier New" w:eastAsia="Times New Roman" w:hAnsi="Courier New" w:cs="Courier New"/>
+          <w:sz w:val="28"/>
+          <w:szCs w:val="28"/>
+        </w:rPr>
+        <w:t>oddDegree</w:t>
+      </w:r>
+      <w:proofErr w:type="spellEnd"/>
+      <w:r>
+        <w:rPr>
+          <w:rFonts w:ascii="Courier New" w:eastAsia="Times New Roman" w:hAnsi="Courier New" w:cs="Courier New"/>
+          <w:sz w:val="28"/>
+          <w:szCs w:val="28"/>
+        </w:rPr>
+        <w:t xml:space="preserve"> = 0, then</w:t>
+      </w:r>
+    </w:p>
+    <w:p>
+      <w:pPr>
+        <w:tabs>
+          <w:tab w:val="left" w:pos="916"/>
+          <w:tab w:val="left" w:pos="1832"/>
+          <w:tab w:val="left" w:pos="2748"/>
+          <w:tab w:val="left" w:pos="3664"/>
+          <w:tab w:val="left" w:pos="4580"/>
+          <w:tab w:val="left" w:pos="5496"/>
+          <w:tab w:val="left" w:pos="6412"/>
+          <w:tab w:val="left" w:pos="7328"/>
+          <w:tab w:val="left" w:pos="8244"/>
+          <w:tab w:val="left" w:pos="9160"/>
+          <w:tab w:val="left" w:pos="10076"/>
+          <w:tab w:val="left" w:pos="10992"/>
+          <w:tab w:val="left" w:pos="11908"/>
+          <w:tab w:val="left" w:pos="12824"/>
+          <w:tab w:val="left" w:pos="13740"/>
+          <w:tab w:val="left" w:pos="14656"/>
+        </w:tabs>
+        <w:spacing w:after="0" w:line="240" w:lineRule="auto"/>
+        <w:rPr>
+          <w:rFonts w:ascii="Courier New" w:eastAsia="Times New Roman" w:hAnsi="Courier New" w:cs="Courier New"/>
+          <w:sz w:val="28"/>
+          <w:szCs w:val="28"/>
+        </w:rPr>
+      </w:pPr>
+      <w:r>
+        <w:rPr>
+          <w:rFonts w:ascii="Courier New" w:eastAsia="Times New Roman" w:hAnsi="Courier New" w:cs="Courier New"/>
+          <w:sz w:val="28"/>
+          <w:szCs w:val="28"/>
+        </w:rPr>
+        <w:t xml:space="preserve">      </w:t>
+      </w:r>
+      <w:proofErr w:type="gramStart"/>
+      <w:r>
+        <w:rPr>
+          <w:rFonts w:ascii="Courier New" w:eastAsia="Times New Roman" w:hAnsi="Courier New" w:cs="Courier New"/>
+          <w:sz w:val="28"/>
+          <w:szCs w:val="28"/>
+        </w:rPr>
+        <w:t>return</w:t>
+      </w:r>
+      <w:proofErr w:type="gramEnd"/>
+      <w:r>
+        <w:rPr>
+          <w:rFonts w:ascii="Courier New" w:eastAsia="Times New Roman" w:hAnsi="Courier New" w:cs="Courier New"/>
+          <w:sz w:val="28"/>
+          <w:szCs w:val="28"/>
+        </w:rPr>
+        <w:t xml:space="preserve"> 2</w:t>
+      </w:r>
+    </w:p>
+    <w:p>
+      <w:pPr>
+        <w:tabs>
+          <w:tab w:val="left" w:pos="916"/>
+          <w:tab w:val="left" w:pos="1832"/>
+          <w:tab w:val="left" w:pos="2748"/>
+          <w:tab w:val="left" w:pos="3664"/>
+          <w:tab w:val="left" w:pos="4580"/>
+          <w:tab w:val="left" w:pos="5496"/>
+          <w:tab w:val="left" w:pos="6412"/>
+          <w:tab w:val="left" w:pos="7328"/>
+          <w:tab w:val="left" w:pos="8244"/>
+          <w:tab w:val="left" w:pos="9160"/>
+          <w:tab w:val="left" w:pos="10076"/>
+          <w:tab w:val="left" w:pos="10992"/>
+          <w:tab w:val="left" w:pos="11908"/>
+          <w:tab w:val="left" w:pos="12824"/>
+          <w:tab w:val="left" w:pos="13740"/>
+          <w:tab w:val="left" w:pos="14656"/>
+        </w:tabs>
+        <w:spacing w:after="0" w:line="240" w:lineRule="auto"/>
+        <w:rPr>
+          <w:rFonts w:ascii="Courier New" w:eastAsia="Times New Roman" w:hAnsi="Courier New" w:cs="Courier New"/>
+          <w:sz w:val="28"/>
+          <w:szCs w:val="28"/>
+        </w:rPr>
+      </w:pPr>
+      <w:r>
+        <w:rPr>
+          <w:rFonts w:ascii="Courier New" w:eastAsia="Times New Roman" w:hAnsi="Courier New" w:cs="Courier New"/>
+          <w:sz w:val="28"/>
+          <w:szCs w:val="28"/>
+        </w:rPr>
+        <w:t>   </w:t>
+      </w:r>
+      <w:proofErr w:type="gramStart"/>
+      <w:r>
+        <w:rPr>
+          <w:rFonts w:ascii="Courier New" w:eastAsia="Times New Roman" w:hAnsi="Courier New" w:cs="Courier New"/>
+          <w:sz w:val="28"/>
+          <w:szCs w:val="28"/>
+        </w:rPr>
+        <w:t>else</w:t>
+      </w:r>
+      <w:proofErr w:type="gramEnd"/>
+    </w:p>
+    <w:p>
+      <w:pPr>
+        <w:tabs>
+          <w:tab w:val="left" w:pos="916"/>
+          <w:tab w:val="left" w:pos="1832"/>
+          <w:tab w:val="left" w:pos="2748"/>
+          <w:tab w:val="left" w:pos="3664"/>
+          <w:tab w:val="left" w:pos="4580"/>
+          <w:tab w:val="left" w:pos="5496"/>
+          <w:tab w:val="left" w:pos="6412"/>
+          <w:tab w:val="left" w:pos="7328"/>
+          <w:tab w:val="left" w:pos="8244"/>
+          <w:tab w:val="left" w:pos="9160"/>
+          <w:tab w:val="left" w:pos="10076"/>
+          <w:tab w:val="left" w:pos="10992"/>
+          <w:tab w:val="left" w:pos="11908"/>
+          <w:tab w:val="left" w:pos="12824"/>
+          <w:tab w:val="left" w:pos="13740"/>
+          <w:tab w:val="left" w:pos="14656"/>
+        </w:tabs>
+        <w:spacing w:after="0" w:line="240" w:lineRule="auto"/>
+        <w:rPr>
+          <w:rFonts w:ascii="Courier New" w:eastAsia="Times New Roman" w:hAnsi="Courier New" w:cs="Courier New"/>
+          <w:sz w:val="28"/>
+          <w:szCs w:val="28"/>
+        </w:rPr>
+      </w:pPr>
+      <w:r>
+        <w:rPr>
+          <w:rFonts w:ascii="Courier New" w:eastAsia="Times New Roman" w:hAnsi="Courier New" w:cs="Courier New"/>
+          <w:sz w:val="28"/>
+          <w:szCs w:val="28"/>
+        </w:rPr>
+        <w:t xml:space="preserve">      </w:t>
+      </w:r>
+      <w:proofErr w:type="gramStart"/>
+      <w:r>
+        <w:rPr>
+          <w:rFonts w:ascii="Courier New" w:eastAsia="Times New Roman" w:hAnsi="Courier New" w:cs="Courier New"/>
+          <w:sz w:val="28"/>
+          <w:szCs w:val="28"/>
+        </w:rPr>
+        <w:t>return</w:t>
+      </w:r>
+      <w:proofErr w:type="gramEnd"/>
+      <w:r>
+        <w:rPr>
+          <w:rFonts w:ascii="Courier New" w:eastAsia="Times New Roman" w:hAnsi="Courier New" w:cs="Courier New"/>
+          <w:sz w:val="28"/>
+          <w:szCs w:val="28"/>
+        </w:rPr>
+        <w:t xml:space="preserve"> 1</w:t>
+      </w:r>
+    </w:p>
+    <w:p>
+      <w:pPr>
+        <w:tabs>
+          <w:tab w:val="left" w:pos="916"/>
+          <w:tab w:val="left" w:pos="1832"/>
+          <w:tab w:val="left" w:pos="2748"/>
+          <w:tab w:val="left" w:pos="3664"/>
+          <w:tab w:val="left" w:pos="4580"/>
+          <w:tab w:val="left" w:pos="5496"/>
+          <w:tab w:val="left" w:pos="6412"/>
+          <w:tab w:val="left" w:pos="7328"/>
+          <w:tab w:val="left" w:pos="8244"/>
+          <w:tab w:val="left" w:pos="9160"/>
+          <w:tab w:val="left" w:pos="10076"/>
+          <w:tab w:val="left" w:pos="10992"/>
+          <w:tab w:val="left" w:pos="11908"/>
+          <w:tab w:val="left" w:pos="12824"/>
+          <w:tab w:val="left" w:pos="13740"/>
+          <w:tab w:val="left" w:pos="14656"/>
+        </w:tabs>
+        <w:spacing w:after="0" w:line="240" w:lineRule="auto"/>
+        <w:rPr>
+          <w:rFonts w:ascii="Courier New" w:eastAsia="Times New Roman" w:hAnsi="Courier New" w:cs="Courier New"/>
+          <w:sz w:val="28"/>
+          <w:szCs w:val="28"/>
+        </w:rPr>
+      </w:pPr>
+      <w:r>
+        <w:rPr>
+          <w:rFonts w:ascii="Courier New" w:eastAsia="Times New Roman" w:hAnsi="Courier New" w:cs="Courier New"/>
+          <w:sz w:val="28"/>
+          <w:szCs w:val="28"/>
+        </w:rPr>
+        <w:t>End</w:t>
+      </w:r>
+    </w:p>
+    <w:p>
+      <w:pPr>
+        <w:tabs>
+          <w:tab w:val="left" w:pos="916"/>
+          <w:tab w:val="left" w:pos="1832"/>
+          <w:tab w:val="left" w:pos="2748"/>
+          <w:tab w:val="left" w:pos="3664"/>
+          <w:tab w:val="left" w:pos="4580"/>
+          <w:tab w:val="left" w:pos="5496"/>
+          <w:tab w:val="left" w:pos="6412"/>
+          <w:tab w:val="left" w:pos="7328"/>
+          <w:tab w:val="left" w:pos="8244"/>
+          <w:tab w:val="left" w:pos="9160"/>
+          <w:tab w:val="left" w:pos="10076"/>
+          <w:tab w:val="left" w:pos="10992"/>
+          <w:tab w:val="left" w:pos="11908"/>
+          <w:tab w:val="left" w:pos="12824"/>
+          <w:tab w:val="left" w:pos="13740"/>
+          <w:tab w:val="left" w:pos="14656"/>
+        </w:tabs>
+        <w:spacing w:after="0" w:line="240" w:lineRule="auto"/>
+        <w:rPr>
+          <w:rFonts w:ascii="Courier New" w:eastAsia="Times New Roman" w:hAnsi="Courier New" w:cs="Courier New"/>
+          <w:sz w:val="28"/>
+          <w:szCs w:val="28"/>
+        </w:rPr>
+      </w:pPr>
+    </w:p>
+    <w:p>
+      <w:pPr>
+        <w:tabs>
+          <w:tab w:val="left" w:pos="0"/>
+        </w:tabs>
+        <w:spacing w:before="120" w:after="480" w:line="240" w:lineRule="auto"/>
+        <w:jc w:val="both"/>
+        <w:rPr>
+          <w:rFonts w:cstheme="minorHAnsi"/>
+          <w:color w:val="000000" w:themeColor="text1"/>
+          <w:sz w:val="32"/>
+          <w:szCs w:val="32"/>
+          <w:u w:val="single"/>
+        </w:rPr>
+      </w:pPr>
+      <w:r>
+        <w:rPr>
+          <w:rFonts w:cstheme="minorHAnsi"/>
+          <w:color w:val="000000" w:themeColor="text1"/>
+          <w:sz w:val="32"/>
+          <w:szCs w:val="32"/>
+          <w:u w:val="single"/>
+        </w:rPr>
+        <w:t>Conclusion:</w:t>
+      </w:r>
+    </w:p>
+    <w:p>
+      <w:pPr>
+        <w:tabs>
+          <w:tab w:val="left" w:pos="0"/>
+        </w:tabs>
+        <w:spacing w:before="120" w:after="480" w:line="240" w:lineRule="auto"/>
+        <w:jc w:val="both"/>
+        <w:rPr>
+          <w:rFonts w:cstheme="minorHAnsi"/>
+          <w:sz w:val="32"/>
+          <w:szCs w:val="32"/>
+        </w:rPr>
+      </w:pPr>
+      <w:r>
+        <w:rPr>
+          <w:rFonts w:cstheme="minorHAnsi"/>
+          <w:sz w:val="32"/>
+          <w:szCs w:val="32"/>
+        </w:rPr>
+        <w:tab/>
+        <w:t>The adjacency list used in the graph class to indicate which node is adjacent to other nodes proved to be efficient and easy Euler path detection.</w:t>
+      </w:r>
+    </w:p>
+    <w:p>
+      <w:pPr>
+        <w:tabs>
+          <w:tab w:val="left" w:pos="0"/>
+        </w:tabs>
+        <w:spacing w:before="120" w:after="480" w:line="240" w:lineRule="auto"/>
+        <w:jc w:val="both"/>
+        <w:rPr>
+          <w:rFonts w:cstheme="minorHAnsi"/>
+          <w:color w:val="000000" w:themeColor="text1"/>
+          <w:sz w:val="32"/>
+          <w:szCs w:val="32"/>
+          <w:u w:val="single"/>
+        </w:rPr>
+      </w:pPr>
+      <w:r>
+        <w:rPr>
+          <w:rFonts w:cstheme="minorHAnsi"/>
+          <w:color w:val="000000" w:themeColor="text1"/>
+          <w:sz w:val="32"/>
+          <w:szCs w:val="32"/>
+          <w:u w:val="single"/>
+        </w:rPr>
+        <w:t>References:</w:t>
+      </w:r>
+    </w:p>
+    <w:p>
+      <w:pPr>
+        <w:rPr>
+          <w:rFonts w:cstheme="minorHAnsi"/>
+          <w:sz w:val="32"/>
+          <w:szCs w:val="32"/>
+        </w:rPr>
+      </w:pPr>
+      <w:hyperlink r:id="rId31" w:history="1">
+        <w:r>
+          <w:rPr>
+            <w:rStyle w:val="Hyperlink"/>
+            <w:rFonts w:cstheme="minorHAnsi"/>
+            <w:sz w:val="32"/>
+            <w:szCs w:val="32"/>
+          </w:rPr>
+          <w:t>http://jung.sourceforge.net/doc/index.html</w:t>
+        </w:r>
+      </w:hyperlink>
+    </w:p>
+    <w:p>
+      <w:pPr>
+        <w:rPr>
+          <w:rFonts w:cstheme="minorHAnsi"/>
+          <w:sz w:val="32"/>
+          <w:szCs w:val="32"/>
+        </w:rPr>
+      </w:pPr>
+      <w:r>
+        <w:rPr>
+          <w:rFonts w:cstheme="minorHAnsi"/>
+          <w:sz w:val="32"/>
+          <w:szCs w:val="32"/>
+        </w:rPr>
+        <w:tab/>
+      </w:r>
+      <w:hyperlink r:id="rId32" w:history="1">
+        <w:r>
+          <w:rPr>
+            <w:rStyle w:val="Hyperlink"/>
+            <w:rFonts w:cstheme="minorHAnsi"/>
+            <w:sz w:val="32"/>
+            <w:szCs w:val="32"/>
+          </w:rPr>
+          <w:t>https://www.javatpoint.com/java-swing</w:t>
+        </w:r>
+      </w:hyperlink>
+    </w:p>
+    <w:p>
+      <w:pPr>
+        <w:rPr>
+          <w:rFonts w:cstheme="minorHAnsi"/>
+          <w:sz w:val="32"/>
+          <w:szCs w:val="32"/>
+        </w:rPr>
+      </w:pPr>
+      <w:hyperlink r:id="rId33" w:history="1">
+        <w:r>
+          <w:rPr>
+            <w:rStyle w:val="Hyperlink"/>
+            <w:rFonts w:cstheme="minorHAnsi"/>
+            <w:sz w:val="32"/>
+            <w:szCs w:val="32"/>
+          </w:rPr>
+          <w:t>https://www.vainolo.com/2011/02/14/learning-jung-java-universal-networkgraph-framework/</w:t>
+        </w:r>
+      </w:hyperlink>
+    </w:p>
+    <w:p>
+      <w:pPr>
+        <w:tabs>
+          <w:tab w:val="left" w:pos="926"/>
+        </w:tabs>
+        <w:rPr>
+          <w:sz w:val="24"/>
+          <w:szCs w:val="24"/>
+        </w:rPr>
       </w:pPr>
     </w:p>
     <w:p>
@@ -11823,12 +14273,11 @@
           <w:tab w:val="left" w:pos="939"/>
         </w:tabs>
       </w:pPr>
-      <w:r>
-        <w:tab/>
-      </w:r>
+      <w:bookmarkStart w:id="0" w:name="_GoBack"/>
+      <w:bookmarkEnd w:id="0"/>
     </w:p>
     <w:sectPr>
-      <w:headerReference w:type="default" r:id="rId27"/>
+      <w:headerReference w:type="default" r:id="rId34"/>
       <w:pgSz w:w="11909" w:h="16834" w:code="9"/>
       <w:pgMar w:top="720" w:right="427" w:bottom="720" w:left="720" w:header="720" w:footer="720" w:gutter="0"/>
       <w:cols w:space="720"/>
@@ -15233,6 +17682,9 @@
     <w:abstractNumId w:val="27"/>
   </w:num>
   <w:num w:numId="34">
+    <w:abstractNumId w:val="27"/>
+  </w:num>
+  <w:num w:numId="35">
     <w:abstractNumId w:val="27"/>
     <w:lvlOverride w:ilvl="0"/>
     <w:lvlOverride w:ilvl="1"/>

</xml_diff>